<commit_message>
Avancement suivi de stage
</commit_message>
<xml_diff>
--- a/doc/Suivi stage/Suivi stage.docx
+++ b/doc/Suivi stage/Suivi stage.docx
@@ -117,23 +117,21 @@
         <w:spacing w:after="0"/>
       </w:pPr>
       <w:r>
-        <w:t>Avancement dans le sprint 0, réflexion sur le fonctionnement de larav</w:t>
+        <w:t>Avancement dans le sprint 0, réflexion sur le fonctionnement de laravel et de l’option d’envoi de mail.</w:t>
+      </w:r>
+    </w:p>
+    <w:p>
+      <w:pPr>
+        <w:spacing w:after="0"/>
+      </w:pPr>
+      <w:r>
+        <w:t xml:space="preserve">Avancement dans la réalisation </w:t>
+      </w:r>
+      <w:r>
+        <w:t>de création de compte, sécurisation des données de celui-ci.</w:t>
       </w:r>
       <w:bookmarkStart w:id="0" w:name="_GoBack"/>
       <w:bookmarkEnd w:id="0"/>
-      <w:r>
-        <w:t>el et de l’option d’envoi de mail.</w:t>
-      </w:r>
-    </w:p>
-    <w:p>
-      <w:pPr>
-        <w:spacing w:after="0"/>
-      </w:pPr>
-    </w:p>
-    <w:p>
-      <w:pPr>
-        <w:spacing w:after="0"/>
-      </w:pPr>
     </w:p>
     <w:sectPr>
       <w:pgSz w:w="11906" w:h="16838"/>

</xml_diff>

<commit_message>
avancement écriture suivi de stage
</commit_message>
<xml_diff>
--- a/doc/Suivi stage/Suivi stage.docx
+++ b/doc/Suivi stage/Suivi stage.docx
@@ -117,7 +117,15 @@
         <w:spacing w:after="0"/>
       </w:pPr>
       <w:r>
-        <w:t>Avancement dans le sprint 0, réflexion sur le fonctionnement de laravel et de l’option d’envoi de mail.</w:t>
+        <w:t xml:space="preserve">Avancement dans le sprint 0, réflexion sur le fonctionnement de </w:t>
+      </w:r>
+      <w:proofErr w:type="spellStart"/>
+      <w:r>
+        <w:t>laravel</w:t>
+      </w:r>
+      <w:proofErr w:type="spellEnd"/>
+      <w:r>
+        <w:t xml:space="preserve"> et de l’option d’envoi de mail.</w:t>
       </w:r>
     </w:p>
     <w:p>
@@ -129,6 +137,75 @@
       </w:r>
       <w:r>
         <w:t>de création de compte, sécurisation des données de celui-ci.</w:t>
+      </w:r>
+    </w:p>
+    <w:p>
+      <w:pPr>
+        <w:spacing w:after="0"/>
+      </w:pPr>
+    </w:p>
+    <w:p>
+      <w:pPr>
+        <w:spacing w:after="0"/>
+        <w:rPr>
+          <w:b/>
+          <w:u w:val="single"/>
+        </w:rPr>
+      </w:pPr>
+      <w:r>
+        <w:rPr>
+          <w:b/>
+          <w:u w:val="single"/>
+        </w:rPr>
+        <w:t>11/04/18</w:t>
+      </w:r>
+    </w:p>
+    <w:p>
+      <w:pPr>
+        <w:spacing w:after="0"/>
+        <w:rPr>
+          <w:b/>
+          <w:u w:val="single"/>
+        </w:rPr>
+      </w:pPr>
+    </w:p>
+    <w:p>
+      <w:pPr>
+        <w:spacing w:after="0"/>
+        <w:rPr>
+          <w:u w:val="single"/>
+        </w:rPr>
+      </w:pPr>
+      <w:r>
+        <w:t xml:space="preserve">Avancement dans le sprint 0, mise en place de </w:t>
+      </w:r>
+      <w:proofErr w:type="spellStart"/>
+      <w:r>
+        <w:t>laravel</w:t>
+      </w:r>
+      <w:proofErr w:type="spellEnd"/>
+      <w:r>
+        <w:t xml:space="preserve"> dans un </w:t>
+      </w:r>
+      <w:r>
+        <w:rPr>
+          <w:u w:val="single"/>
+        </w:rPr>
+        <w:t>projet séparé</w:t>
+      </w:r>
+      <w:r>
+        <w:rPr>
+          <w:u w:val="single"/>
+        </w:rPr>
+        <w:t>.</w:t>
+      </w:r>
+    </w:p>
+    <w:p>
+      <w:pPr>
+        <w:spacing w:after="0"/>
+      </w:pPr>
+      <w:r>
+        <w:t>Avancement dans la réalisation de la modification de compte, correction de bugs.</w:t>
       </w:r>
       <w:bookmarkStart w:id="0" w:name="_GoBack"/>
       <w:bookmarkEnd w:id="0"/>

</xml_diff>

<commit_message>
Fin du sprint 0
</commit_message>
<xml_diff>
--- a/doc/Suivi stage/Suivi stage.docx
+++ b/doc/Suivi stage/Suivi stage.docx
@@ -117,7 +117,13 @@
         <w:spacing w:after="0"/>
       </w:pPr>
       <w:r>
-        <w:t>Avancement dans le sprint 0, réflexion sur le fonctionnement de laravel et de l’option d’envoi de mail.</w:t>
+        <w:t xml:space="preserve">Avancement dans le sprint 0, réflexion sur le fonctionnement de </w:t>
+      </w:r>
+      <w:r>
+        <w:t>L</w:t>
+      </w:r>
+      <w:r>
+        <w:t>aravel et de l’option d’envoi de mail.</w:t>
       </w:r>
     </w:p>
     <w:p>
@@ -129,9 +135,197 @@
       </w:r>
       <w:r>
         <w:t>de création de compte, sécurisation des données de celui-ci.</w:t>
+      </w:r>
+    </w:p>
+    <w:p>
+      <w:pPr>
+        <w:spacing w:after="0"/>
+      </w:pPr>
+    </w:p>
+    <w:p>
+      <w:pPr>
+        <w:spacing w:after="0"/>
+        <w:rPr>
+          <w:b/>
+          <w:u w:val="single"/>
+        </w:rPr>
+      </w:pPr>
+      <w:r>
+        <w:rPr>
+          <w:b/>
+          <w:u w:val="single"/>
+        </w:rPr>
+        <w:t>11/04/18</w:t>
+      </w:r>
+    </w:p>
+    <w:p>
+      <w:pPr>
+        <w:spacing w:after="0"/>
+        <w:rPr>
+          <w:b/>
+          <w:u w:val="single"/>
+        </w:rPr>
+      </w:pPr>
+    </w:p>
+    <w:p>
+      <w:pPr>
+        <w:spacing w:after="0"/>
+      </w:pPr>
+      <w:r>
+        <w:t xml:space="preserve">Avancement dans le sprint 0, </w:t>
+      </w:r>
+      <w:r>
+        <w:t>test du fonctionnement de Laravel.</w:t>
+      </w:r>
+    </w:p>
+    <w:p>
+      <w:pPr>
+        <w:spacing w:after="0"/>
+      </w:pPr>
+      <w:r>
+        <w:t>Avancement dans la réalisation de la modification du compte et résolution de divers bugs (cf. trello).</w:t>
+      </w:r>
+    </w:p>
+    <w:p>
+      <w:pPr>
+        <w:spacing w:after="0"/>
+      </w:pPr>
+    </w:p>
+    <w:p>
+      <w:pPr>
+        <w:spacing w:after="0"/>
+        <w:rPr>
+          <w:b/>
+          <w:u w:val="single"/>
+        </w:rPr>
+      </w:pPr>
+      <w:r>
+        <w:rPr>
+          <w:b/>
+          <w:u w:val="single"/>
+        </w:rPr>
+        <w:t>1</w:t>
+      </w:r>
+      <w:r>
+        <w:rPr>
+          <w:b/>
+          <w:u w:val="single"/>
+        </w:rPr>
+        <w:t>2</w:t>
+      </w:r>
+      <w:r>
+        <w:rPr>
+          <w:b/>
+          <w:u w:val="single"/>
+        </w:rPr>
+        <w:t>/04/18</w:t>
+      </w:r>
+    </w:p>
+    <w:p>
+      <w:pPr>
+        <w:spacing w:after="0"/>
+      </w:pPr>
+    </w:p>
+    <w:p>
+      <w:pPr>
+        <w:spacing w:after="0"/>
+      </w:pPr>
+      <w:r>
+        <w:t xml:space="preserve">Avancement dans le sprint 0, réflexion très approfondie sur l’envoi de mail avec PHP (étude de la fonction mail intégré et PHP Mailer) avec des restrictions réseau (difficulté supplémentaire puisqu’il est nécessaire de transmettre les mails à partir </w:t>
+      </w:r>
+      <w:r>
+        <w:rPr>
+          <w:u w:val="single"/>
+        </w:rPr>
+        <w:t>d’une adresse spécifique</w:t>
+      </w:r>
+      <w:r>
+        <w:t xml:space="preserve"> de l’entreprise). Blocage bête sur le login de l’adresse mail qui m’a fait perde beaucoup de temps.</w:t>
+      </w:r>
+    </w:p>
+    <w:p>
+      <w:pPr>
+        <w:spacing w:after="0"/>
+      </w:pPr>
+    </w:p>
+    <w:p>
+      <w:pPr>
+        <w:spacing w:after="0"/>
+      </w:pPr>
+      <w:r>
+        <w:t>L’utilisation du Framework Laravel a été mis en suspens : inutile d’utiliser pour l’instant si aucune de ces fonctionnalités ne sera pas utilisée (la fonction de Mail fonctionnant sans). Peu</w:t>
+      </w:r>
+      <w:r>
+        <w:t>t-être à utiliser dans le futur (Slim sera maintenu).</w:t>
       </w:r>
       <w:bookmarkStart w:id="0" w:name="_GoBack"/>
       <w:bookmarkEnd w:id="0"/>
+    </w:p>
+    <w:p>
+      <w:pPr>
+        <w:spacing w:after="0"/>
+      </w:pPr>
+    </w:p>
+    <w:p>
+      <w:pPr>
+        <w:spacing w:after="0"/>
+      </w:pPr>
+    </w:p>
+    <w:p>
+      <w:pPr>
+        <w:spacing w:after="0"/>
+      </w:pPr>
+      <w:r>
+        <w:rPr>
+          <w:u w:val="single"/>
+        </w:rPr>
+        <w:t>Réunion à 17h</w:t>
+      </w:r>
+      <w:r>
+        <w:t> :</w:t>
+      </w:r>
+      <w:r>
+        <w:t xml:space="preserve"> Réunion avec le service de communication qui a exposé ses besoins </w:t>
+      </w:r>
+      <w:r>
+        <w:t>en termes de</w:t>
+      </w:r>
+      <w:r>
+        <w:t xml:space="preserve"> fonctionnalités.</w:t>
+      </w:r>
+    </w:p>
+    <w:p>
+      <w:pPr>
+        <w:spacing w:after="0"/>
+      </w:pPr>
+    </w:p>
+    <w:p>
+      <w:pPr>
+        <w:spacing w:after="0"/>
+      </w:pPr>
+      <w:r>
+        <w:rPr>
+          <w:u w:val="single"/>
+        </w:rPr>
+        <w:t>Compte-rendu</w:t>
+      </w:r>
+      <w:r>
+        <w:t xml:space="preserve"> : Il s’agit de développer un formulaire simple pour éviter pour le service de recevoir un surplus de mail </w:t>
+      </w:r>
+      <w:r>
+        <w:t xml:space="preserve">venant de la part d’entreprises proposant à Demathieu Bard des publicités dans leur magazine ou catalogue (voir comment cela se nomme) </w:t>
+      </w:r>
+      <w:r>
+        <w:t>et de devoir les trier manuellement. Réalisation d’un front Office et Back Office.</w:t>
+      </w:r>
+    </w:p>
+    <w:p>
+      <w:pPr>
+        <w:spacing w:after="0"/>
+      </w:pPr>
+      <w:r>
+        <w:t>Reste de la réunion à discuter avec le tuteur Vendredi 13/04 ;</w:t>
+      </w:r>
     </w:p>
     <w:sectPr>
       <w:pgSz w:w="11906" w:h="16838"/>

</xml_diff>

<commit_message>
Creation des données pour la BDD (.sql à mettre à jour)
</commit_message>
<xml_diff>
--- a/doc/Suivi stage/Suivi stage.docx
+++ b/doc/Suivi stage/Suivi stage.docx
@@ -42,6 +42,32 @@
           <w:b/>
           <w:u w:val="single"/>
         </w:rPr>
+        <w:t>Semaine 1</w:t>
+      </w:r>
+    </w:p>
+    <w:p>
+      <w:pPr>
+        <w:spacing w:after="0"/>
+        <w:jc w:val="center"/>
+        <w:rPr>
+          <w:b/>
+          <w:u w:val="single"/>
+        </w:rPr>
+      </w:pPr>
+    </w:p>
+    <w:p>
+      <w:pPr>
+        <w:spacing w:after="0"/>
+        <w:rPr>
+          <w:b/>
+          <w:u w:val="single"/>
+        </w:rPr>
+      </w:pPr>
+      <w:r>
+        <w:rPr>
+          <w:b/>
+          <w:u w:val="single"/>
+        </w:rPr>
         <w:t>09/04/18</w:t>
       </w:r>
     </w:p>
@@ -119,11 +145,16 @@
       <w:r>
         <w:t xml:space="preserve">Avancement dans le sprint 0, réflexion sur le fonctionnement de </w:t>
       </w:r>
+      <w:proofErr w:type="spellStart"/>
       <w:r>
         <w:t>L</w:t>
       </w:r>
       <w:r>
-        <w:t>aravel et de l’option d’envoi de mail.</w:t>
+        <w:t>aravel</w:t>
+      </w:r>
+      <w:proofErr w:type="spellEnd"/>
+      <w:r>
+        <w:t xml:space="preserve"> et de l’option d’envoi de mail.</w:t>
       </w:r>
     </w:p>
     <w:p>
@@ -175,15 +206,31 @@
         <w:t xml:space="preserve">Avancement dans le sprint 0, </w:t>
       </w:r>
       <w:r>
-        <w:t>test du fonctionnement de Laravel.</w:t>
-      </w:r>
-    </w:p>
-    <w:p>
-      <w:pPr>
-        <w:spacing w:after="0"/>
-      </w:pPr>
-      <w:r>
-        <w:t>Avancement dans la réalisation de la modification du compte et résolution de divers bugs (cf. trello).</w:t>
+        <w:t xml:space="preserve">test du fonctionnement de </w:t>
+      </w:r>
+      <w:proofErr w:type="spellStart"/>
+      <w:r>
+        <w:t>Laravel</w:t>
+      </w:r>
+      <w:proofErr w:type="spellEnd"/>
+      <w:r>
+        <w:t>.</w:t>
+      </w:r>
+    </w:p>
+    <w:p>
+      <w:pPr>
+        <w:spacing w:after="0"/>
+      </w:pPr>
+      <w:r>
+        <w:t xml:space="preserve">Avancement dans la réalisation de la modification du compte et résolution de divers bugs (cf. </w:t>
+      </w:r>
+      <w:proofErr w:type="spellStart"/>
+      <w:r>
+        <w:t>trello</w:t>
+      </w:r>
+      <w:proofErr w:type="spellEnd"/>
+      <w:r>
+        <w:t>).</w:t>
       </w:r>
     </w:p>
     <w:p>
@@ -253,7 +300,15 @@
         <w:spacing w:after="0"/>
       </w:pPr>
       <w:r>
-        <w:t>L’utilisation du Framework Laravel a été mis en suspens : inutile d’utiliser pour l’instant si aucune de ces fonctionnalités ne sera pas utilisée (la fonction de Mail fonctionnant sans). Peu</w:t>
+        <w:t xml:space="preserve">L’utilisation du Framework </w:t>
+      </w:r>
+      <w:proofErr w:type="spellStart"/>
+      <w:r>
+        <w:t>Laravel</w:t>
+      </w:r>
+      <w:proofErr w:type="spellEnd"/>
+      <w:r>
+        <w:t xml:space="preserve"> a été mis en suspens : inutile d’utiliser pour l’instant si aucune de ces fonctionnalités ne sera pas utilisée (la fonction de Mail fonctionnant sans). Peu</w:t>
       </w:r>
       <w:r>
         <w:t>t-être à utiliser dans le futur (Slim sera maintenu).</w:t>
@@ -356,7 +411,6 @@
           <w:b/>
           <w:u w:val="single"/>
         </w:rPr>
-        <w:lastRenderedPageBreak/>
         <w:t>13/04/18</w:t>
       </w:r>
     </w:p>
@@ -393,13 +447,161 @@
         <w:t>Réflexion</w:t>
       </w:r>
       <w:r>
-        <w:t xml:space="preserve"> sur l’upload de fichiers et début de réalisation de formulaire.</w:t>
-      </w:r>
-      <w:r>
-        <w:t xml:space="preserve"> Réflexion légère sur SSO PHP Active Directory (dans le but de récupérer les comptes de DemathieuBard).</w:t>
-      </w:r>
+        <w:t xml:space="preserve"> sur l’</w:t>
+      </w:r>
+      <w:proofErr w:type="spellStart"/>
+      <w:r>
+        <w:t>upload</w:t>
+      </w:r>
+      <w:proofErr w:type="spellEnd"/>
+      <w:r>
+        <w:t xml:space="preserve"> de fichiers et début de réalisation de formulaire.</w:t>
+      </w:r>
+      <w:r>
+        <w:t xml:space="preserve"> Réflexion légère sur SSO PHP Active Directory (dans le but de récupérer les comptes de </w:t>
+      </w:r>
+      <w:proofErr w:type="spellStart"/>
+      <w:r>
+        <w:t>DemathieuBard</w:t>
+      </w:r>
+      <w:proofErr w:type="spellEnd"/>
+      <w:r>
+        <w:t>).</w:t>
+      </w:r>
+    </w:p>
+    <w:p>
+      <w:pPr>
+        <w:spacing w:after="0"/>
+      </w:pPr>
+    </w:p>
+    <w:p>
+      <w:pPr>
+        <w:spacing w:after="0"/>
+        <w:rPr>
+          <w:b/>
+          <w:u w:val="single"/>
+        </w:rPr>
+      </w:pPr>
+      <w:r>
+        <w:rPr>
+          <w:b/>
+          <w:u w:val="single"/>
+        </w:rPr>
+        <w:t>Semaine 2</w:t>
+      </w:r>
+    </w:p>
+    <w:p>
+      <w:pPr>
+        <w:spacing w:after="0"/>
+      </w:pPr>
+    </w:p>
+    <w:p>
+      <w:pPr>
+        <w:spacing w:after="0"/>
+        <w:rPr>
+          <w:b/>
+          <w:u w:val="single"/>
+        </w:rPr>
+      </w:pPr>
+      <w:r>
+        <w:rPr>
+          <w:b/>
+          <w:u w:val="single"/>
+        </w:rPr>
+        <w:t>16/04/18</w:t>
+      </w:r>
+    </w:p>
+    <w:p>
+      <w:pPr>
+        <w:spacing w:after="0"/>
+        <w:rPr>
+          <w:b/>
+          <w:u w:val="single"/>
+        </w:rPr>
+      </w:pPr>
+    </w:p>
+    <w:p>
+      <w:pPr>
+        <w:spacing w:after="0"/>
+      </w:pPr>
+      <w:r>
+        <w:t>Avancement dans le sprint 1, réalisation du formulaire (partie fonctionnelle côté HTML</w:t>
+      </w:r>
+      <w:r>
+        <w:t xml:space="preserve"> et JS et légèrement visuelle côté CSS</w:t>
+      </w:r>
+      <w:r>
+        <w:t>) à partir des données de Francoise PHILIBERT, chargé de la com au sein de Demathieu Bard.</w:t>
+      </w:r>
+      <w:r>
+        <w:t xml:space="preserve"> Réflexion sur la structure de la base de données et du nom des fichiers </w:t>
+      </w:r>
+      <w:proofErr w:type="spellStart"/>
+      <w:r>
+        <w:t>uploads</w:t>
+      </w:r>
+      <w:proofErr w:type="spellEnd"/>
+      <w:r>
+        <w:t>.</w:t>
+      </w:r>
+    </w:p>
+    <w:p>
+      <w:pPr>
+        <w:spacing w:after="0"/>
+      </w:pPr>
+    </w:p>
+    <w:p>
+      <w:pPr>
+        <w:spacing w:after="0"/>
+        <w:rPr>
+          <w:b/>
+          <w:u w:val="single"/>
+        </w:rPr>
+      </w:pPr>
+      <w:r>
+        <w:rPr>
+          <w:b/>
+          <w:u w:val="single"/>
+        </w:rPr>
+        <w:t>17/04/18</w:t>
+      </w:r>
+    </w:p>
+    <w:p>
+      <w:pPr>
+        <w:spacing w:after="0"/>
+      </w:pPr>
+    </w:p>
+    <w:p>
+      <w:pPr>
+        <w:spacing w:after="0"/>
+      </w:pPr>
+      <w:r>
+        <w:t>Avancement dans le sprint 1, réflexion approfondie de la structure de la base de données avec les dépendances. Création des modèles et intégration dans le code PHP (il reste à ajouter les valeurs dans la table « Implique »</w:t>
+      </w:r>
+      <w:r>
+        <w:t>)</w:t>
+      </w:r>
+    </w:p>
+    <w:p>
+      <w:pPr>
+        <w:spacing w:after="0"/>
+      </w:pPr>
+    </w:p>
+    <w:p>
+      <w:pPr>
+        <w:spacing w:after="0"/>
+      </w:pPr>
       <w:bookmarkStart w:id="0" w:name="_GoBack"/>
+      <w:r>
+        <w:rPr>
+          <w:u w:val="single"/>
+        </w:rPr>
+        <w:t>Modèles :</w:t>
+      </w:r>
       <w:bookmarkEnd w:id="0"/>
+      <w:r>
+        <w:t xml:space="preserve"> Projet, Structure, Responsable, Représentant, Implique.</w:t>
+      </w:r>
     </w:p>
     <w:sectPr>
       <w:pgSz w:w="11906" w:h="16838"/>

</xml_diff>

<commit_message>
Maj BDD et suivi
</commit_message>
<xml_diff>
--- a/doc/Suivi stage/Suivi stage.docx
+++ b/doc/Suivi stage/Suivi stage.docx
@@ -145,16 +145,11 @@
       <w:r>
         <w:t xml:space="preserve">Avancement dans le sprint 0, réflexion sur le fonctionnement de </w:t>
       </w:r>
-      <w:proofErr w:type="spellStart"/>
       <w:r>
         <w:t>L</w:t>
       </w:r>
       <w:r>
-        <w:t>aravel</w:t>
-      </w:r>
-      <w:proofErr w:type="spellEnd"/>
-      <w:r>
-        <w:t xml:space="preserve"> et de l’option d’envoi de mail.</w:t>
+        <w:t>aravel et de l’option d’envoi de mail.</w:t>
       </w:r>
     </w:p>
     <w:p>
@@ -206,31 +201,15 @@
         <w:t xml:space="preserve">Avancement dans le sprint 0, </w:t>
       </w:r>
       <w:r>
-        <w:t xml:space="preserve">test du fonctionnement de </w:t>
-      </w:r>
-      <w:proofErr w:type="spellStart"/>
-      <w:r>
-        <w:t>Laravel</w:t>
-      </w:r>
-      <w:proofErr w:type="spellEnd"/>
-      <w:r>
-        <w:t>.</w:t>
-      </w:r>
-    </w:p>
-    <w:p>
-      <w:pPr>
-        <w:spacing w:after="0"/>
-      </w:pPr>
-      <w:r>
-        <w:t xml:space="preserve">Avancement dans la réalisation de la modification du compte et résolution de divers bugs (cf. </w:t>
-      </w:r>
-      <w:proofErr w:type="spellStart"/>
-      <w:r>
-        <w:t>trello</w:t>
-      </w:r>
-      <w:proofErr w:type="spellEnd"/>
-      <w:r>
-        <w:t>).</w:t>
+        <w:t>test du fonctionnement de Laravel.</w:t>
+      </w:r>
+    </w:p>
+    <w:p>
+      <w:pPr>
+        <w:spacing w:after="0"/>
+      </w:pPr>
+      <w:r>
+        <w:t>Avancement dans la réalisation de la modification du compte et résolution de divers bugs (cf. trello).</w:t>
       </w:r>
     </w:p>
     <w:p>
@@ -300,15 +279,7 @@
         <w:spacing w:after="0"/>
       </w:pPr>
       <w:r>
-        <w:t xml:space="preserve">L’utilisation du Framework </w:t>
-      </w:r>
-      <w:proofErr w:type="spellStart"/>
-      <w:r>
-        <w:t>Laravel</w:t>
-      </w:r>
-      <w:proofErr w:type="spellEnd"/>
-      <w:r>
-        <w:t xml:space="preserve"> a été mis en suspens : inutile d’utiliser pour l’instant si aucune de ces fonctionnalités ne sera pas utilisée (la fonction de Mail fonctionnant sans). Peu</w:t>
+        <w:t>L’utilisation du Framework Laravel a été mis en suspens : inutile d’utiliser pour l’instant si aucune de ces fonctionnalités ne sera pas utilisée (la fonction de Mail fonctionnant sans). Peu</w:t>
       </w:r>
       <w:r>
         <w:t>t-être à utiliser dans le futur (Slim sera maintenu).</w:t>
@@ -447,26 +418,10 @@
         <w:t>Réflexion</w:t>
       </w:r>
       <w:r>
-        <w:t xml:space="preserve"> sur l’</w:t>
-      </w:r>
-      <w:proofErr w:type="spellStart"/>
-      <w:r>
-        <w:t>upload</w:t>
-      </w:r>
-      <w:proofErr w:type="spellEnd"/>
-      <w:r>
-        <w:t xml:space="preserve"> de fichiers et début de réalisation de formulaire.</w:t>
-      </w:r>
-      <w:r>
-        <w:t xml:space="preserve"> Réflexion légère sur SSO PHP Active Directory (dans le but de récupérer les comptes de </w:t>
-      </w:r>
-      <w:proofErr w:type="spellStart"/>
-      <w:r>
-        <w:t>DemathieuBard</w:t>
-      </w:r>
-      <w:proofErr w:type="spellEnd"/>
-      <w:r>
-        <w:t>).</w:t>
+        <w:t xml:space="preserve"> sur l’upload de fichiers et début de réalisation de formulaire.</w:t>
+      </w:r>
+      <w:r>
+        <w:t xml:space="preserve"> Réflexion légère sur SSO PHP Active Directory (dans le but de récupérer les comptes de DemathieuBard).</w:t>
       </w:r>
     </w:p>
     <w:p>
@@ -534,15 +489,7 @@
         <w:t>) à partir des données de Francoise PHILIBERT, chargé de la com au sein de Demathieu Bard.</w:t>
       </w:r>
       <w:r>
-        <w:t xml:space="preserve"> Réflexion sur la structure de la base de données et du nom des fichiers </w:t>
-      </w:r>
-      <w:proofErr w:type="spellStart"/>
-      <w:r>
-        <w:t>uploads</w:t>
-      </w:r>
-      <w:proofErr w:type="spellEnd"/>
-      <w:r>
-        <w:t>.</w:t>
+        <w:t xml:space="preserve"> Réflexion sur la structure de la base de données et du nom des fichiers uploads.</w:t>
       </w:r>
     </w:p>
     <w:p>
@@ -591,17 +538,64 @@
       <w:pPr>
         <w:spacing w:after="0"/>
       </w:pPr>
+      <w:r>
+        <w:rPr>
+          <w:u w:val="single"/>
+        </w:rPr>
+        <w:t>Modèles :</w:t>
+      </w:r>
+      <w:r>
+        <w:t xml:space="preserve"> Projet, Structure, Responsable, Représentant, Implique.</w:t>
+      </w:r>
+    </w:p>
+    <w:p>
+      <w:pPr>
+        <w:spacing w:after="0"/>
+      </w:pPr>
+    </w:p>
+    <w:p>
+      <w:pPr>
+        <w:spacing w:after="0"/>
+        <w:rPr>
+          <w:b/>
+          <w:u w:val="single"/>
+        </w:rPr>
+      </w:pPr>
+      <w:r>
+        <w:rPr>
+          <w:b/>
+          <w:u w:val="single"/>
+        </w:rPr>
+        <w:t>18/04/18</w:t>
+      </w:r>
+    </w:p>
+    <w:p>
+      <w:pPr>
+        <w:spacing w:after="0"/>
+        <w:rPr>
+          <w:b/>
+          <w:u w:val="single"/>
+        </w:rPr>
+      </w:pPr>
+    </w:p>
+    <w:p>
+      <w:pPr>
+        <w:spacing w:after="0"/>
+      </w:pPr>
+      <w:r>
+        <w:t xml:space="preserve">Avancement dans le sprint 1, finalisation des formulaires et finalisation de l’ajout des données dans la base de données. Entretien avec Pierre pour un suivi du sprint : content dans l’ensemble, petit </w:t>
+      </w:r>
+      <w:r>
+        <w:t>peaufinement</w:t>
+      </w:r>
+      <w:r>
+        <w:t xml:space="preserve"> possible dans le formulaire, à dessiner le schéma de la base de données sur l’ordinateur.</w:t>
+      </w:r>
+      <w:r>
+        <w:t xml:space="preserve"> Début de la réalisation du backoffice en parallèle.</w:t>
+      </w:r>
       <w:bookmarkStart w:id="0" w:name="_GoBack"/>
-      <w:r>
-        <w:rPr>
-          <w:u w:val="single"/>
-        </w:rPr>
-        <w:t>Modèles :</w:t>
-      </w:r>
       <w:bookmarkEnd w:id="0"/>
-      <w:r>
-        <w:t xml:space="preserve"> Projet, Structure, Responsable, Représentant, Implique.</w:t>
-      </w:r>
     </w:p>
     <w:sectPr>
       <w:pgSz w:w="11906" w:h="16838"/>

</xml_diff>

<commit_message>
Avancement sprint 1, suite backoffice, suppression des projets
</commit_message>
<xml_diff>
--- a/doc/Suivi stage/Suivi stage.docx
+++ b/doc/Suivi stage/Suivi stage.docx
@@ -728,6 +728,53 @@
       </w:pPr>
       <w:r>
         <w:t>Alarme incendie au sein de l’entreprise aux alentours de 16h.</w:t>
+      </w:r>
+    </w:p>
+    <w:p>
+      <w:pPr>
+        <w:spacing w:after="0"/>
+      </w:pPr>
+    </w:p>
+    <w:p>
+      <w:pPr>
+        <w:spacing w:after="0"/>
+        <w:rPr>
+          <w:b/>
+          <w:u w:val="single"/>
+        </w:rPr>
+      </w:pPr>
+      <w:r>
+        <w:rPr>
+          <w:b/>
+          <w:u w:val="single"/>
+        </w:rPr>
+        <w:t>20/04/18</w:t>
+      </w:r>
+    </w:p>
+    <w:p>
+      <w:pPr>
+        <w:spacing w:after="0"/>
+        <w:rPr>
+          <w:b/>
+          <w:u w:val="single"/>
+        </w:rPr>
+      </w:pPr>
+    </w:p>
+    <w:p>
+      <w:pPr>
+        <w:spacing w:after="0"/>
+      </w:pPr>
+      <w:r>
+        <w:t>Avancement dans le sprint 1, réalisation de l’affichage du backoffice (continuité). Suppression d’un projet possible depuis le menu de projets.</w:t>
+      </w:r>
+      <w:r>
+        <w:t xml:space="preserve"> Téléchargement des fichiers </w:t>
+      </w:r>
+      <w:r>
+        <w:rPr>
+          <w:u w:val="single"/>
+        </w:rPr>
+        <w:t>non disponible.</w:t>
       </w:r>
       <w:bookmarkStart w:id="0" w:name="_GoBack"/>
       <w:bookmarkEnd w:id="0"/>

</xml_diff>

<commit_message>
Avancement dans le sprint 1, up et down fichiers, Maj rendu
</commit_message>
<xml_diff>
--- a/doc/Suivi stage/Suivi stage.docx
+++ b/doc/Suivi stage/Suivi stage.docx
@@ -763,6 +763,9 @@
     <w:p>
       <w:pPr>
         <w:spacing w:after="0"/>
+        <w:rPr>
+          <w:u w:val="single"/>
+        </w:rPr>
       </w:pPr>
       <w:r>
         <w:t>Avancement dans le sprint 1, réalisation de l’affichage du backoffice (continuité). Suppression d’un projet possible depuis le menu de projets.</w:t>
@@ -775,6 +778,100 @@
           <w:u w:val="single"/>
         </w:rPr>
         <w:t>non disponible.</w:t>
+      </w:r>
+    </w:p>
+    <w:p>
+      <w:pPr>
+        <w:spacing w:after="0"/>
+      </w:pPr>
+    </w:p>
+    <w:p>
+      <w:pPr>
+        <w:spacing w:after="0"/>
+        <w:rPr>
+          <w:b/>
+          <w:u w:val="single"/>
+        </w:rPr>
+      </w:pPr>
+    </w:p>
+    <w:p>
+      <w:pPr>
+        <w:spacing w:after="0"/>
+        <w:rPr>
+          <w:b/>
+          <w:u w:val="single"/>
+        </w:rPr>
+      </w:pPr>
+      <w:r>
+        <w:rPr>
+          <w:b/>
+          <w:u w:val="single"/>
+        </w:rPr>
+        <w:lastRenderedPageBreak/>
+        <w:t>Semaine 3</w:t>
+      </w:r>
+    </w:p>
+    <w:p>
+      <w:pPr>
+        <w:spacing w:after="0"/>
+        <w:rPr>
+          <w:b/>
+          <w:u w:val="single"/>
+        </w:rPr>
+      </w:pPr>
+    </w:p>
+    <w:p>
+      <w:pPr>
+        <w:spacing w:after="0"/>
+        <w:rPr>
+          <w:b/>
+          <w:u w:val="single"/>
+        </w:rPr>
+      </w:pPr>
+      <w:r>
+        <w:rPr>
+          <w:b/>
+          <w:u w:val="single"/>
+        </w:rPr>
+        <w:t>23/04/18</w:t>
+      </w:r>
+    </w:p>
+    <w:p>
+      <w:pPr>
+        <w:spacing w:after="0"/>
+        <w:rPr>
+          <w:b/>
+          <w:u w:val="single"/>
+        </w:rPr>
+      </w:pPr>
+    </w:p>
+    <w:p>
+      <w:pPr>
+        <w:spacing w:after="0"/>
+      </w:pPr>
+      <w:r>
+        <w:t>Avancement dans le sprint 1, réalisation de la sécurité du formulaire et de l’ajout de(s) fichier(s) par l’utilisateur. Avancement dans le téléchargement des documents en back office.</w:t>
+      </w:r>
+    </w:p>
+    <w:p>
+      <w:pPr>
+        <w:spacing w:after="0"/>
+      </w:pPr>
+    </w:p>
+    <w:p>
+      <w:pPr>
+        <w:spacing w:after="0"/>
+      </w:pPr>
+      <w:r>
+        <w:t xml:space="preserve">Discussion avec le responsable du SharePoint au sein de </w:t>
+      </w:r>
+      <w:proofErr w:type="spellStart"/>
+      <w:r>
+        <w:t>DemathieuBard</w:t>
+      </w:r>
+      <w:proofErr w:type="spellEnd"/>
+      <w:r>
+        <w:t xml:space="preserve"> sur ce qu’il fait et son parcours.</w:t>
       </w:r>
       <w:bookmarkStart w:id="0" w:name="_GoBack"/>
       <w:bookmarkEnd w:id="0"/>

</xml_diff>

<commit_message>
Avancement dans le sprint 1, download et sécurité, maj de la BDD et word
</commit_message>
<xml_diff>
--- a/doc/Suivi stage/Suivi stage.docx
+++ b/doc/Suivi stage/Suivi stage.docx
@@ -872,6 +872,51 @@
       <w:proofErr w:type="spellEnd"/>
       <w:r>
         <w:t xml:space="preserve"> sur ce qu’il fait et son parcours.</w:t>
+      </w:r>
+    </w:p>
+    <w:p>
+      <w:pPr>
+        <w:spacing w:after="0"/>
+      </w:pPr>
+    </w:p>
+    <w:p>
+      <w:pPr>
+        <w:spacing w:after="0"/>
+        <w:rPr>
+          <w:b/>
+          <w:u w:val="single"/>
+        </w:rPr>
+      </w:pPr>
+      <w:r>
+        <w:rPr>
+          <w:b/>
+          <w:u w:val="single"/>
+        </w:rPr>
+        <w:t>24/04/18</w:t>
+      </w:r>
+    </w:p>
+    <w:p>
+      <w:pPr>
+        <w:spacing w:after="0"/>
+      </w:pPr>
+    </w:p>
+    <w:p>
+      <w:pPr>
+        <w:spacing w:after="0"/>
+      </w:pPr>
+      <w:r>
+        <w:t xml:space="preserve">Avancement dans le sprint 1, réalisation du download des fichiers, compression et téléchargement des fichiers dans une archive zip. Réflexion sur un accès facile aux projets dans le cas où il y en aurait beaucoup (réflexion sur les inputs à </w:t>
+      </w:r>
+      <w:proofErr w:type="spellStart"/>
+      <w:r>
+        <w:t>autocomplete</w:t>
+      </w:r>
+      <w:proofErr w:type="spellEnd"/>
+      <w:r>
+        <w:t>).</w:t>
+      </w:r>
+      <w:r>
+        <w:t xml:space="preserve"> Rectification au niveau de la sécurité du formulaire.</w:t>
       </w:r>
       <w:bookmarkStart w:id="0" w:name="_GoBack"/>
       <w:bookmarkEnd w:id="0"/>

</xml_diff>

<commit_message>
Avancement sprint 1, recherche projet
</commit_message>
<xml_diff>
--- a/doc/Suivi stage/Suivi stage.docx
+++ b/doc/Suivi stage/Suivi stage.docx
@@ -917,6 +917,206 @@
       </w:r>
       <w:r>
         <w:t xml:space="preserve"> Rectification au niveau de la sécurité du formulaire.</w:t>
+      </w:r>
+    </w:p>
+    <w:p>
+      <w:pPr>
+        <w:spacing w:after="0"/>
+      </w:pPr>
+    </w:p>
+    <w:p>
+      <w:pPr>
+        <w:spacing w:after="0"/>
+        <w:rPr>
+          <w:b/>
+          <w:u w:val="single"/>
+        </w:rPr>
+      </w:pPr>
+      <w:r>
+        <w:rPr>
+          <w:b/>
+          <w:u w:val="single"/>
+        </w:rPr>
+        <w:t>25/05/18</w:t>
+      </w:r>
+    </w:p>
+    <w:p>
+      <w:pPr>
+        <w:spacing w:after="0"/>
+      </w:pPr>
+    </w:p>
+    <w:p>
+      <w:pPr>
+        <w:spacing w:after="0"/>
+      </w:pPr>
+      <w:r>
+        <w:t xml:space="preserve">Avancement dans le sprint 1, finalisation de l’accès facile aux projets avec les inputs </w:t>
+      </w:r>
+      <w:proofErr w:type="spellStart"/>
+      <w:r>
+        <w:t>autocomplete</w:t>
+      </w:r>
+      <w:proofErr w:type="spellEnd"/>
+      <w:r>
+        <w:t xml:space="preserve"> (améliorable avec du </w:t>
+      </w:r>
+      <w:proofErr w:type="spellStart"/>
+      <w:r>
+        <w:t>nodejs</w:t>
+      </w:r>
+      <w:proofErr w:type="spellEnd"/>
+      <w:r>
+        <w:t xml:space="preserve">), nouvelle page de recherche dans le cas où il y aurait </w:t>
+      </w:r>
+      <w:r>
+        <w:t>plusieurs noms</w:t>
+      </w:r>
+      <w:r>
+        <w:t xml:space="preserve"> de structure, </w:t>
+      </w:r>
+      <w:proofErr w:type="spellStart"/>
+      <w:r>
+        <w:t>peaufinement</w:t>
+      </w:r>
+      <w:proofErr w:type="spellEnd"/>
+      <w:r>
+        <w:t xml:space="preserve"> de quelques fonctionnalités.</w:t>
+      </w:r>
+    </w:p>
+    <w:p>
+      <w:pPr>
+        <w:spacing w:after="0"/>
+      </w:pPr>
+    </w:p>
+    <w:p>
+      <w:pPr>
+        <w:spacing w:after="0"/>
+      </w:pPr>
+      <w:r>
+        <w:rPr>
+          <w:u w:val="single"/>
+        </w:rPr>
+        <w:t>Problèmes rencontrés :</w:t>
+      </w:r>
+      <w:r>
+        <w:t xml:space="preserve"> impossible de télécharger des packages </w:t>
+      </w:r>
+      <w:proofErr w:type="spellStart"/>
+      <w:r>
+        <w:t>nodejs</w:t>
+      </w:r>
+      <w:proofErr w:type="spellEnd"/>
+      <w:r>
+        <w:t xml:space="preserve">, en l’occurrence le package de connexion à </w:t>
+      </w:r>
+      <w:proofErr w:type="spellStart"/>
+      <w:r>
+        <w:t>mysql</w:t>
+      </w:r>
+      <w:proofErr w:type="spellEnd"/>
+      <w:r>
+        <w:t>.</w:t>
+      </w:r>
+    </w:p>
+    <w:p>
+      <w:pPr>
+        <w:spacing w:after="0"/>
+      </w:pPr>
+    </w:p>
+    <w:p>
+      <w:pPr>
+        <w:spacing w:after="0"/>
+      </w:pPr>
+      <w:r>
+        <w:t xml:space="preserve">Entretien avec le tuteur pour une </w:t>
+      </w:r>
+      <w:proofErr w:type="spellStart"/>
+      <w:r>
+        <w:t>review</w:t>
+      </w:r>
+      <w:proofErr w:type="spellEnd"/>
+      <w:r>
+        <w:t> : mise en approche de l’active record (encore une fois) avec les 3 niveaux de types de connexion :</w:t>
+      </w:r>
+    </w:p>
+    <w:p>
+      <w:pPr>
+        <w:pStyle w:val="Paragraphedeliste"/>
+        <w:numPr>
+          <w:ilvl w:val="0"/>
+          <w:numId w:val="1"/>
+        </w:numPr>
+        <w:spacing w:after="0"/>
+      </w:pPr>
+      <w:r>
+        <w:t>Création de compte en local et enregistrement avec celui-ci.</w:t>
+      </w:r>
+    </w:p>
+    <w:p>
+      <w:pPr>
+        <w:pStyle w:val="Paragraphedeliste"/>
+        <w:numPr>
+          <w:ilvl w:val="0"/>
+          <w:numId w:val="1"/>
+        </w:numPr>
+        <w:spacing w:after="0"/>
+      </w:pPr>
+      <w:r>
+        <w:t>Enregistrement avec le compte DB</w:t>
+      </w:r>
+    </w:p>
+    <w:p>
+      <w:pPr>
+        <w:pStyle w:val="Paragraphedeliste"/>
+        <w:numPr>
+          <w:ilvl w:val="0"/>
+          <w:numId w:val="1"/>
+        </w:numPr>
+        <w:spacing w:after="0"/>
+        <w:rPr>
+          <w:u w:val="single"/>
+        </w:rPr>
+      </w:pPr>
+      <w:r>
+        <w:t>Enregistrement auto puisque déjà connecté avec la machine</w:t>
+      </w:r>
+      <w:r>
+        <w:t xml:space="preserve"> (-&gt; </w:t>
+      </w:r>
+      <w:r>
+        <w:rPr>
+          <w:u w:val="single"/>
+        </w:rPr>
+        <w:t>authentification transparente</w:t>
+      </w:r>
+      <w:r>
+        <w:t>)</w:t>
+      </w:r>
+    </w:p>
+    <w:p>
+      <w:pPr>
+        <w:spacing w:after="0"/>
+      </w:pPr>
+    </w:p>
+    <w:p>
+      <w:pPr>
+        <w:spacing w:after="0"/>
+      </w:pPr>
+      <w:r>
+        <w:t>Mise en approche du SSO et du LDAP. Demande de création de connexion sécurisé (HTTPS) et de script pour la configuration automatique pour un futur déploiement.</w:t>
+      </w:r>
+    </w:p>
+    <w:p>
+      <w:pPr>
+        <w:spacing w:after="0"/>
+      </w:pPr>
+    </w:p>
+    <w:p>
+      <w:pPr>
+        <w:spacing w:after="0"/>
+      </w:pPr>
+      <w:r>
+        <w:t>Bonus : appréhension de nouveaux raccourcis claviers.</w:t>
       </w:r>
       <w:bookmarkStart w:id="0" w:name="_GoBack"/>
       <w:bookmarkEnd w:id="0"/>
@@ -929,6 +1129,126 @@
     </w:sectPr>
   </w:body>
 </w:document>
+</file>
+
+<file path=word/numbering.xml><?xml version="1.0" encoding="utf-8"?>
+<w:numbering xmlns:wpc="http://schemas.microsoft.com/office/word/2010/wordprocessingCanvas" xmlns:cx="http://schemas.microsoft.com/office/drawing/2014/chartex" xmlns:cx1="http://schemas.microsoft.com/office/drawing/2015/9/8/chartex" xmlns:cx2="http://schemas.microsoft.com/office/drawing/2015/10/21/chartex" xmlns:cx3="http://schemas.microsoft.com/office/drawing/2016/5/9/chartex" xmlns:cx4="http://schemas.microsoft.com/office/drawing/2016/5/10/chartex" xmlns:cx5="http://schemas.microsoft.com/office/drawing/2016/5/11/chartex" xmlns:cx6="http://schemas.microsoft.com/office/drawing/2016/5/12/chartex" xmlns:cx7="http://schemas.microsoft.com/office/drawing/2016/5/13/chartex" xmlns:cx8="http://schemas.microsoft.com/office/drawing/2016/5/14/chartex" xmlns:mc="http://schemas.openxmlformats.org/markup-compatibility/2006" xmlns:aink="http://schemas.microsoft.com/office/drawing/2016/ink" xmlns:am3d="http://schemas.microsoft.com/office/drawing/2017/model3d" xmlns:o="urn:schemas-microsoft-com:office:office" xmlns:r="http://schemas.openxmlformats.org/officeDocument/2006/relationships" xmlns:m="http://schemas.openxmlformats.org/officeDocument/2006/math" xmlns:v="urn:schemas-microsoft-com:vml" xmlns:wp14="http://schemas.microsoft.com/office/word/2010/wordprocessingDrawing" xmlns:wp="http://schemas.openxmlformats.org/drawingml/2006/wordprocessingDrawing" xmlns:w10="urn:schemas-microsoft-com:office:word" xmlns:w="http://schemas.openxmlformats.org/wordprocessingml/2006/main" xmlns:w14="http://schemas.microsoft.com/office/word/2010/wordml" xmlns:w15="http://schemas.microsoft.com/office/word/2012/wordml" xmlns:w16cid="http://schemas.microsoft.com/office/word/2016/wordml/cid" xmlns:w16se="http://schemas.microsoft.com/office/word/2015/wordml/symex" xmlns:wpg="http://schemas.microsoft.com/office/word/2010/wordprocessingGroup" xmlns:wpi="http://schemas.microsoft.com/office/word/2010/wordprocessingInk" xmlns:wne="http://schemas.microsoft.com/office/word/2006/wordml" xmlns:wps="http://schemas.microsoft.com/office/word/2010/wordprocessingShape" mc:Ignorable="w14 w15 w16se w16cid wp14">
+  <w:abstractNum w:abstractNumId="0" w15:restartNumberingAfterBreak="0">
+    <w:nsid w:val="0CDF6B34"/>
+    <w:multiLevelType w:val="hybridMultilevel"/>
+    <w:tmpl w:val="C3726D7E"/>
+    <w:lvl w:ilvl="0" w:tplc="9984F5E4">
+      <w:numFmt w:val="bullet"/>
+      <w:lvlText w:val="-"/>
+      <w:lvlJc w:val="left"/>
+      <w:pPr>
+        <w:ind w:left="720" w:hanging="360"/>
+      </w:pPr>
+      <w:rPr>
+        <w:rFonts w:ascii="Calibri" w:eastAsiaTheme="minorHAnsi" w:hAnsi="Calibri" w:cs="Calibri" w:hint="default"/>
+      </w:rPr>
+    </w:lvl>
+    <w:lvl w:ilvl="1" w:tplc="040C0003" w:tentative="1">
+      <w:start w:val="1"/>
+      <w:numFmt w:val="bullet"/>
+      <w:lvlText w:val="o"/>
+      <w:lvlJc w:val="left"/>
+      <w:pPr>
+        <w:ind w:left="1440" w:hanging="360"/>
+      </w:pPr>
+      <w:rPr>
+        <w:rFonts w:ascii="Courier New" w:hAnsi="Courier New" w:cs="Courier New" w:hint="default"/>
+      </w:rPr>
+    </w:lvl>
+    <w:lvl w:ilvl="2" w:tplc="040C0005" w:tentative="1">
+      <w:start w:val="1"/>
+      <w:numFmt w:val="bullet"/>
+      <w:lvlText w:val=""/>
+      <w:lvlJc w:val="left"/>
+      <w:pPr>
+        <w:ind w:left="2160" w:hanging="360"/>
+      </w:pPr>
+      <w:rPr>
+        <w:rFonts w:ascii="Wingdings" w:hAnsi="Wingdings" w:hint="default"/>
+      </w:rPr>
+    </w:lvl>
+    <w:lvl w:ilvl="3" w:tplc="040C0001" w:tentative="1">
+      <w:start w:val="1"/>
+      <w:numFmt w:val="bullet"/>
+      <w:lvlText w:val=""/>
+      <w:lvlJc w:val="left"/>
+      <w:pPr>
+        <w:ind w:left="2880" w:hanging="360"/>
+      </w:pPr>
+      <w:rPr>
+        <w:rFonts w:ascii="Symbol" w:hAnsi="Symbol" w:hint="default"/>
+      </w:rPr>
+    </w:lvl>
+    <w:lvl w:ilvl="4" w:tplc="040C0003" w:tentative="1">
+      <w:start w:val="1"/>
+      <w:numFmt w:val="bullet"/>
+      <w:lvlText w:val="o"/>
+      <w:lvlJc w:val="left"/>
+      <w:pPr>
+        <w:ind w:left="3600" w:hanging="360"/>
+      </w:pPr>
+      <w:rPr>
+        <w:rFonts w:ascii="Courier New" w:hAnsi="Courier New" w:cs="Courier New" w:hint="default"/>
+      </w:rPr>
+    </w:lvl>
+    <w:lvl w:ilvl="5" w:tplc="040C0005" w:tentative="1">
+      <w:start w:val="1"/>
+      <w:numFmt w:val="bullet"/>
+      <w:lvlText w:val=""/>
+      <w:lvlJc w:val="left"/>
+      <w:pPr>
+        <w:ind w:left="4320" w:hanging="360"/>
+      </w:pPr>
+      <w:rPr>
+        <w:rFonts w:ascii="Wingdings" w:hAnsi="Wingdings" w:hint="default"/>
+      </w:rPr>
+    </w:lvl>
+    <w:lvl w:ilvl="6" w:tplc="040C0001" w:tentative="1">
+      <w:start w:val="1"/>
+      <w:numFmt w:val="bullet"/>
+      <w:lvlText w:val=""/>
+      <w:lvlJc w:val="left"/>
+      <w:pPr>
+        <w:ind w:left="5040" w:hanging="360"/>
+      </w:pPr>
+      <w:rPr>
+        <w:rFonts w:ascii="Symbol" w:hAnsi="Symbol" w:hint="default"/>
+      </w:rPr>
+    </w:lvl>
+    <w:lvl w:ilvl="7" w:tplc="040C0003" w:tentative="1">
+      <w:start w:val="1"/>
+      <w:numFmt w:val="bullet"/>
+      <w:lvlText w:val="o"/>
+      <w:lvlJc w:val="left"/>
+      <w:pPr>
+        <w:ind w:left="5760" w:hanging="360"/>
+      </w:pPr>
+      <w:rPr>
+        <w:rFonts w:ascii="Courier New" w:hAnsi="Courier New" w:cs="Courier New" w:hint="default"/>
+      </w:rPr>
+    </w:lvl>
+    <w:lvl w:ilvl="8" w:tplc="040C0005" w:tentative="1">
+      <w:start w:val="1"/>
+      <w:numFmt w:val="bullet"/>
+      <w:lvlText w:val=""/>
+      <w:lvlJc w:val="left"/>
+      <w:pPr>
+        <w:ind w:left="6480" w:hanging="360"/>
+      </w:pPr>
+      <w:rPr>
+        <w:rFonts w:ascii="Wingdings" w:hAnsi="Wingdings" w:hint="default"/>
+      </w:rPr>
+    </w:lvl>
+  </w:abstractNum>
+  <w:num w:numId="1">
+    <w:abstractNumId w:val="0"/>
+  </w:num>
+</w:numbering>
 </file>
 
 <file path=word/styles.xml><?xml version="1.0" encoding="utf-8"?>
@@ -1356,6 +1676,17 @@
     <w:semiHidden/>
     <w:unhideWhenUsed/>
   </w:style>
+  <w:style w:type="paragraph" w:styleId="Paragraphedeliste">
+    <w:name w:val="List Paragraph"/>
+    <w:basedOn w:val="Normal"/>
+    <w:uiPriority w:val="34"/>
+    <w:qFormat/>
+    <w:rsid w:val="00552026"/>
+    <w:pPr>
+      <w:ind w:left="720"/>
+      <w:contextualSpacing/>
+    </w:pPr>
+  </w:style>
 </w:styles>
 </file>
 

</xml_diff>

<commit_message>
Schéma BDD, projet alphabétique, multiples pièces jointes
</commit_message>
<xml_diff>
--- a/doc/Suivi stage/Suivi stage.docx
+++ b/doc/Suivi stage/Suivi stage.docx
@@ -1117,6 +1117,73 @@
       </w:pPr>
       <w:r>
         <w:t>Bonus : appréhension de nouveaux raccourcis claviers.</w:t>
+      </w:r>
+    </w:p>
+    <w:p>
+      <w:pPr>
+        <w:spacing w:after="0"/>
+      </w:pPr>
+    </w:p>
+    <w:p>
+      <w:pPr>
+        <w:spacing w:after="0"/>
+        <w:rPr>
+          <w:b/>
+          <w:u w:val="single"/>
+        </w:rPr>
+      </w:pPr>
+      <w:r>
+        <w:rPr>
+          <w:b/>
+          <w:u w:val="single"/>
+        </w:rPr>
+        <w:t>26/06/18</w:t>
+      </w:r>
+    </w:p>
+    <w:p>
+      <w:pPr>
+        <w:spacing w:after="0"/>
+        <w:rPr>
+          <w:b/>
+          <w:u w:val="single"/>
+        </w:rPr>
+      </w:pPr>
+    </w:p>
+    <w:p>
+      <w:pPr>
+        <w:spacing w:after="0"/>
+      </w:pPr>
+      <w:r>
+        <w:t xml:space="preserve">Avancement dans le sprint 1, réalisation du schéma de la base de données, affichage des projets par ordre alphabétique (jointure des modèles avec </w:t>
+      </w:r>
+      <w:proofErr w:type="spellStart"/>
+      <w:r>
+        <w:t>eloquent</w:t>
+      </w:r>
+      <w:proofErr w:type="spellEnd"/>
+      <w:r>
+        <w:t>), correction de l’ajout de pièces jointes dans le formulaire.</w:t>
+      </w:r>
+    </w:p>
+    <w:p>
+      <w:pPr>
+        <w:spacing w:after="0"/>
+      </w:pPr>
+    </w:p>
+    <w:p>
+      <w:pPr>
+        <w:spacing w:after="0"/>
+      </w:pPr>
+      <w:r>
+        <w:t xml:space="preserve">Réflexion approfondie sur les connexions SSO avec </w:t>
+      </w:r>
+      <w:proofErr w:type="spellStart"/>
+      <w:r>
+        <w:t>ldap</w:t>
+      </w:r>
+      <w:proofErr w:type="spellEnd"/>
+      <w:r>
+        <w:t xml:space="preserve"> (essai avec fichier test : ne fonctionne pas).</w:t>
       </w:r>
       <w:bookmarkStart w:id="0" w:name="_GoBack"/>
       <w:bookmarkEnd w:id="0"/>

</xml_diff>

<commit_message>
Debut de commentaire, AD (auth anonyme fonctionnelle)
</commit_message>
<xml_diff>
--- a/doc/Suivi stage/Suivi stage.docx
+++ b/doc/Suivi stage/Suivi stage.docx
@@ -531,15 +531,7 @@
         <w:t xml:space="preserve"> et JS et légèrement visuelle côté CSS</w:t>
       </w:r>
       <w:r>
-        <w:t xml:space="preserve">) à partir des données de </w:t>
-      </w:r>
-      <w:proofErr w:type="spellStart"/>
-      <w:r>
-        <w:t>Francoise</w:t>
-      </w:r>
-      <w:proofErr w:type="spellEnd"/>
-      <w:r>
-        <w:t xml:space="preserve"> PHILIBERT, chargé de la com au sein de Demathieu Bard.</w:t>
+        <w:t>) à partir des données de Francoise PHILIBERT, chargé de la com au sein de Demathieu Bard.</w:t>
       </w:r>
       <w:r>
         <w:t xml:space="preserve"> Réflexion sur la structure de la base de données et du nom des fichiers </w:t>
@@ -1175,7 +1167,13 @@
         <w:spacing w:after="0"/>
       </w:pPr>
       <w:r>
-        <w:t xml:space="preserve">Réflexion approfondie sur les connexions SSO avec </w:t>
+        <w:t xml:space="preserve">Réflexion approfondie sur les connexions </w:t>
+      </w:r>
+      <w:r>
+        <w:t>Active Directory</w:t>
+      </w:r>
+      <w:r>
+        <w:t xml:space="preserve"> avec </w:t>
       </w:r>
       <w:proofErr w:type="spellStart"/>
       <w:r>
@@ -1184,6 +1182,115 @@
       <w:proofErr w:type="spellEnd"/>
       <w:r>
         <w:t xml:space="preserve"> (essai avec fichier test : ne fonctionne pas).</w:t>
+      </w:r>
+    </w:p>
+    <w:p>
+      <w:pPr>
+        <w:spacing w:after="0"/>
+      </w:pPr>
+    </w:p>
+    <w:p>
+      <w:pPr>
+        <w:spacing w:after="0"/>
+      </w:pPr>
+    </w:p>
+    <w:p>
+      <w:pPr>
+        <w:spacing w:after="0"/>
+        <w:rPr>
+          <w:b/>
+          <w:u w:val="single"/>
+        </w:rPr>
+      </w:pPr>
+      <w:r>
+        <w:rPr>
+          <w:b/>
+          <w:u w:val="single"/>
+        </w:rPr>
+        <w:lastRenderedPageBreak/>
+        <w:t>27/06/18</w:t>
+      </w:r>
+    </w:p>
+    <w:p>
+      <w:pPr>
+        <w:spacing w:after="0"/>
+        <w:rPr>
+          <w:b/>
+          <w:u w:val="single"/>
+        </w:rPr>
+      </w:pPr>
+    </w:p>
+    <w:p>
+      <w:pPr>
+        <w:spacing w:after="0"/>
+      </w:pPr>
+      <w:r>
+        <w:t>Avancement dans le sprint 1, réalisation partielle des commentaires de code et réflexion approfondie sur les connexion Active Directory. Entretien avec Vincent KIEFFER, administrateur systèmes, pour la récupération de l’adresse de connexion.</w:t>
+      </w:r>
+    </w:p>
+    <w:p>
+      <w:pPr>
+        <w:spacing w:after="0"/>
+      </w:pPr>
+    </w:p>
+    <w:p>
+      <w:pPr>
+        <w:spacing w:after="0"/>
+      </w:pPr>
+      <w:r>
+        <w:t>Entretien avec le tuteur pour une petite mise au point avant son départ en vacances. Tâches à réaliser :</w:t>
+      </w:r>
+    </w:p>
+    <w:p>
+      <w:pPr>
+        <w:pStyle w:val="Paragraphedeliste"/>
+        <w:numPr>
+          <w:ilvl w:val="0"/>
+          <w:numId w:val="1"/>
+        </w:numPr>
+        <w:spacing w:after="0"/>
+      </w:pPr>
+      <w:r>
+        <w:t>Connexion Active Directory</w:t>
+      </w:r>
+    </w:p>
+    <w:p>
+      <w:pPr>
+        <w:pStyle w:val="Paragraphedeliste"/>
+        <w:numPr>
+          <w:ilvl w:val="0"/>
+          <w:numId w:val="1"/>
+        </w:numPr>
+        <w:spacing w:after="0"/>
+      </w:pPr>
+      <w:r>
+        <w:t>Connexion sécurisée (HTTPS)</w:t>
+      </w:r>
+    </w:p>
+    <w:p>
+      <w:pPr>
+        <w:pStyle w:val="Paragraphedeliste"/>
+        <w:numPr>
+          <w:ilvl w:val="0"/>
+          <w:numId w:val="1"/>
+        </w:numPr>
+        <w:spacing w:after="0"/>
+      </w:pPr>
+      <w:r>
+        <w:t>Mise en place du CSS sur le front office</w:t>
+      </w:r>
+    </w:p>
+    <w:p>
+      <w:pPr>
+        <w:pStyle w:val="Paragraphedeliste"/>
+        <w:numPr>
+          <w:ilvl w:val="0"/>
+          <w:numId w:val="1"/>
+        </w:numPr>
+        <w:spacing w:after="0"/>
+      </w:pPr>
+      <w:r>
+        <w:t>Mise en place du script de déploiement</w:t>
       </w:r>
       <w:bookmarkStart w:id="0" w:name="_GoBack"/>
       <w:bookmarkEnd w:id="0"/>

</xml_diff>

<commit_message>
Debut sprint 2, active directory, supp fichiers, debut CSS front office
</commit_message>
<xml_diff>
--- a/doc/Suivi stage/Suivi stage.docx
+++ b/doc/Suivi stage/Suivi stage.docx
@@ -1292,8 +1292,142 @@
       <w:r>
         <w:t>Mise en place du script de déploiement</w:t>
       </w:r>
+    </w:p>
+    <w:p>
+      <w:pPr>
+        <w:spacing w:after="0"/>
+      </w:pPr>
+    </w:p>
+    <w:p>
+      <w:pPr>
+        <w:spacing w:after="0"/>
+      </w:pPr>
+      <w:r>
+        <w:t>Fin du sprint 1.</w:t>
+      </w:r>
+    </w:p>
+    <w:p>
+      <w:pPr>
+        <w:spacing w:after="0"/>
+      </w:pPr>
+    </w:p>
+    <w:p>
+      <w:pPr>
+        <w:spacing w:after="0"/>
+      </w:pPr>
+    </w:p>
+    <w:p>
+      <w:pPr>
+        <w:spacing w:after="0"/>
+        <w:rPr>
+          <w:b/>
+          <w:u w:val="single"/>
+        </w:rPr>
+      </w:pPr>
+      <w:r>
+        <w:rPr>
+          <w:b/>
+          <w:u w:val="single"/>
+        </w:rPr>
+        <w:t xml:space="preserve">Semaine </w:t>
+      </w:r>
+      <w:r>
+        <w:rPr>
+          <w:b/>
+          <w:u w:val="single"/>
+        </w:rPr>
+        <w:t>4</w:t>
+      </w:r>
+      <w:r>
+        <w:rPr>
+          <w:b/>
+          <w:u w:val="single"/>
+        </w:rPr>
+        <w:t> :</w:t>
+      </w:r>
+    </w:p>
+    <w:p>
+      <w:pPr>
+        <w:spacing w:after="0"/>
+        <w:rPr>
+          <w:b/>
+          <w:u w:val="single"/>
+        </w:rPr>
+      </w:pPr>
+    </w:p>
+    <w:p>
+      <w:pPr>
+        <w:spacing w:after="0"/>
+        <w:rPr>
+          <w:b/>
+          <w:u w:val="single"/>
+        </w:rPr>
+      </w:pPr>
+      <w:r>
+        <w:rPr>
+          <w:b/>
+          <w:u w:val="single"/>
+        </w:rPr>
+        <w:t>02/05/2018</w:t>
+      </w:r>
+    </w:p>
+    <w:p>
+      <w:pPr>
+        <w:spacing w:after="0"/>
+        <w:rPr>
+          <w:b/>
+          <w:u w:val="single"/>
+        </w:rPr>
+      </w:pPr>
+    </w:p>
+    <w:p>
+      <w:pPr>
+        <w:spacing w:after="0"/>
+      </w:pPr>
+      <w:r>
+        <w:t>Début</w:t>
+      </w:r>
+      <w:r>
+        <w:t xml:space="preserve"> du sprint 2</w:t>
+      </w:r>
+      <w:r>
+        <w:t>, m</w:t>
+      </w:r>
+      <w:r>
+        <w:t xml:space="preserve">ise en place de la connexion </w:t>
+      </w:r>
+      <w:r>
+        <w:t>Active Directory (c’est-à-dire connexion avec les identifiants de l’entreprise).</w:t>
+      </w:r>
+    </w:p>
+    <w:p>
+      <w:pPr>
+        <w:spacing w:after="0"/>
+      </w:pPr>
+      <w:r>
+        <w:t>Traitement du cas où l’utilisateur du back office souhaite supprimer un projet : suppression également des fichiers associés (s’il y en a).</w:t>
+      </w:r>
+    </w:p>
+    <w:p>
+      <w:pPr>
+        <w:spacing w:after="0"/>
+      </w:pPr>
+      <w:r>
+        <w:t>Début de la réalisation du CSS sur le front office.</w:t>
+      </w:r>
       <w:bookmarkStart w:id="0" w:name="_GoBack"/>
       <w:bookmarkEnd w:id="0"/>
+    </w:p>
+    <w:p>
+      <w:pPr>
+        <w:spacing w:after="0"/>
+      </w:pPr>
+      <w:r>
+        <w:t>D</w:t>
+      </w:r>
+      <w:r>
+        <w:t>ocumentation sur les noms de session (hors travail).</w:t>
+      </w:r>
     </w:p>
     <w:sectPr>
       <w:pgSz w:w="11906" w:h="16838"/>

</xml_diff>

<commit_message>
Avancement dans le sprint 2, entretien product owner, avancement CSS
</commit_message>
<xml_diff>
--- a/doc/Suivi stage/Suivi stage.docx
+++ b/doc/Suivi stage/Suivi stage.docx
@@ -1413,20 +1413,186 @@
         <w:spacing w:after="0"/>
       </w:pPr>
       <w:r>
-        <w:t>Début de la réalisation du CSS sur le front office.</w:t>
+        <w:t xml:space="preserve">Début de la </w:t>
+      </w:r>
+      <w:r>
+        <w:t xml:space="preserve">réflexion et la </w:t>
+      </w:r>
+      <w:r>
+        <w:t>réalisation du CSS sur le front office.</w:t>
+      </w:r>
+    </w:p>
+    <w:p>
+      <w:pPr>
+        <w:spacing w:after="0"/>
+      </w:pPr>
+      <w:r>
+        <w:t>Documentation sur les noms de session (hors travail).</w:t>
+      </w:r>
+    </w:p>
+    <w:p>
+      <w:pPr>
+        <w:spacing w:after="0"/>
+      </w:pPr>
+    </w:p>
+    <w:p>
+      <w:pPr>
+        <w:spacing w:after="0"/>
+        <w:rPr>
+          <w:b/>
+          <w:u w:val="single"/>
+        </w:rPr>
+      </w:pPr>
+      <w:r>
+        <w:rPr>
+          <w:b/>
+          <w:u w:val="single"/>
+        </w:rPr>
+        <w:t>03/05/2018</w:t>
+      </w:r>
+    </w:p>
+    <w:p>
+      <w:pPr>
+        <w:spacing w:after="0"/>
+        <w:rPr>
+          <w:b/>
+          <w:u w:val="single"/>
+        </w:rPr>
+      </w:pPr>
+    </w:p>
+    <w:p>
+      <w:pPr>
+        <w:spacing w:after="0"/>
+      </w:pPr>
+      <w:r>
+        <w:t>Avancement dans le sprint 2, avancement dans la réflexion et la réalisation du CSS.</w:t>
+      </w:r>
+    </w:p>
+    <w:p>
+      <w:pPr>
+        <w:spacing w:after="0"/>
+      </w:pPr>
+    </w:p>
+    <w:p>
+      <w:pPr>
+        <w:spacing w:after="0"/>
+      </w:pPr>
+      <w:r>
+        <w:t xml:space="preserve">Entretien avec Françoise PHILIBERT, </w:t>
+      </w:r>
+      <w:proofErr w:type="spellStart"/>
+      <w:r>
+        <w:rPr>
+          <w:b/>
+        </w:rPr>
+        <w:t>product</w:t>
+      </w:r>
+      <w:proofErr w:type="spellEnd"/>
+      <w:r>
+        <w:rPr>
+          <w:b/>
+        </w:rPr>
+        <w:t xml:space="preserve"> </w:t>
+      </w:r>
+      <w:proofErr w:type="spellStart"/>
+      <w:r>
+        <w:rPr>
+          <w:b/>
+        </w:rPr>
+        <w:t>owner</w:t>
+      </w:r>
+      <w:proofErr w:type="spellEnd"/>
+      <w:r>
+        <w:rPr>
+          <w:b/>
+        </w:rPr>
+        <w:t xml:space="preserve"> </w:t>
+      </w:r>
+      <w:r>
+        <w:t>et membre du service communication de l’entreprise : mise au point pour évaluer les points positifs et négatifs des fonctionnalités implémentées.</w:t>
+      </w:r>
+    </w:p>
+    <w:p>
+      <w:pPr>
+        <w:spacing w:after="0"/>
+      </w:pPr>
+    </w:p>
+    <w:p>
+      <w:pPr>
+        <w:spacing w:after="0"/>
+      </w:pPr>
+      <w:r>
+        <w:t xml:space="preserve">Bilan : bon dans l’ensemble, quelques micro-correctifs à ajouter (augmenter la taille des </w:t>
+      </w:r>
+      <w:proofErr w:type="spellStart"/>
+      <w:r>
+        <w:t>textareas</w:t>
+      </w:r>
+      <w:proofErr w:type="spellEnd"/>
+      <w:r>
+        <w:t xml:space="preserve"> par exemple, modification des messages envoyés par mail) et annonce de nouvelles fonctionnalités :</w:t>
+      </w:r>
+    </w:p>
+    <w:p>
+      <w:pPr>
+        <w:pStyle w:val="Paragraphedeliste"/>
+        <w:numPr>
+          <w:ilvl w:val="0"/>
+          <w:numId w:val="1"/>
+        </w:numPr>
+        <w:spacing w:after="0"/>
+      </w:pPr>
+      <w:r>
+        <w:t>Possibilité de trier par nom de structure et par date les différents projets</w:t>
+      </w:r>
+    </w:p>
+    <w:p>
+      <w:pPr>
+        <w:pStyle w:val="Paragraphedeliste"/>
+        <w:numPr>
+          <w:ilvl w:val="0"/>
+          <w:numId w:val="1"/>
+        </w:numPr>
+        <w:spacing w:after="0"/>
+      </w:pPr>
+      <w:r>
+        <w:t>Possibilité les projets triés, ou non, ou les deux.</w:t>
       </w:r>
       <w:bookmarkStart w:id="0" w:name="_GoBack"/>
       <w:bookmarkEnd w:id="0"/>
     </w:p>
     <w:p>
       <w:pPr>
-        <w:spacing w:after="0"/>
-      </w:pPr>
-      <w:r>
-        <w:t>D</w:t>
-      </w:r>
-      <w:r>
-        <w:t>ocumentation sur les noms de session (hors travail).</w:t>
+        <w:pStyle w:val="Paragraphedeliste"/>
+        <w:numPr>
+          <w:ilvl w:val="0"/>
+          <w:numId w:val="1"/>
+        </w:numPr>
+        <w:spacing w:after="0"/>
+      </w:pPr>
+      <w:r>
+        <w:t>Ajout d’un onglet de suivi contenant des renseignements spécifiques permettant un meilleur suivi des projets (contenu divulgué dans le futur)</w:t>
+      </w:r>
+    </w:p>
+    <w:p>
+      <w:pPr>
+        <w:pStyle w:val="Paragraphedeliste"/>
+        <w:numPr>
+          <w:ilvl w:val="0"/>
+          <w:numId w:val="1"/>
+        </w:numPr>
+        <w:spacing w:after="0"/>
+      </w:pPr>
+      <w:r>
+        <w:t xml:space="preserve">Possibilité de </w:t>
+      </w:r>
+      <w:proofErr w:type="spellStart"/>
+      <w:r>
+        <w:t>upload</w:t>
+      </w:r>
+      <w:proofErr w:type="spellEnd"/>
+      <w:r>
+        <w:t xml:space="preserve"> et download des fichiers personnels.</w:t>
       </w:r>
     </w:p>
     <w:sectPr>

</xml_diff>

<commit_message>
Avancement dans le sprint 2, réalisation CSS, début diagrammes
</commit_message>
<xml_diff>
--- a/doc/Suivi stage/Suivi stage.docx
+++ b/doc/Suivi stage/Suivi stage.docx
@@ -1315,6 +1315,19 @@
       <w:pPr>
         <w:spacing w:after="0"/>
       </w:pPr>
+      <w:r>
+        <w:t>Mise en relation avec le tuteur pour exposer un bilan des trois premières semaines dans l’entreprise.</w:t>
+      </w:r>
+    </w:p>
+    <w:p>
+      <w:pPr>
+        <w:spacing w:after="0"/>
+      </w:pPr>
+    </w:p>
+    <w:p>
+      <w:pPr>
+        <w:spacing w:after="0"/>
+      </w:pPr>
     </w:p>
     <w:p>
       <w:pPr>
@@ -1344,6 +1357,48 @@
           <w:u w:val="single"/>
         </w:rPr>
         <w:t> :</w:t>
+      </w:r>
+    </w:p>
+    <w:p>
+      <w:pPr>
+        <w:spacing w:after="0"/>
+        <w:rPr>
+          <w:b/>
+          <w:u w:val="single"/>
+        </w:rPr>
+      </w:pPr>
+    </w:p>
+    <w:p>
+      <w:pPr>
+        <w:spacing w:after="0"/>
+        <w:rPr>
+          <w:b/>
+          <w:u w:val="single"/>
+        </w:rPr>
+      </w:pPr>
+      <w:r>
+        <w:rPr>
+          <w:b/>
+          <w:u w:val="single"/>
+        </w:rPr>
+        <w:t>30/04/2018</w:t>
+      </w:r>
+    </w:p>
+    <w:p>
+      <w:pPr>
+        <w:spacing w:after="0"/>
+        <w:rPr>
+          <w:b/>
+          <w:u w:val="single"/>
+        </w:rPr>
+      </w:pPr>
+    </w:p>
+    <w:p>
+      <w:pPr>
+        <w:spacing w:after="0"/>
+      </w:pPr>
+      <w:r>
+        <w:t>Le tuteur m’a donné ma journée : aucune avancée.</w:t>
       </w:r>
     </w:p>
     <w:p>
@@ -1558,8 +1613,6 @@
       <w:r>
         <w:t>Possibilité les projets triés, ou non, ou les deux.</w:t>
       </w:r>
-      <w:bookmarkStart w:id="0" w:name="_GoBack"/>
-      <w:bookmarkEnd w:id="0"/>
     </w:p>
     <w:p>
       <w:pPr>
@@ -1594,6 +1647,55 @@
       <w:r>
         <w:t xml:space="preserve"> et download des fichiers personnels.</w:t>
       </w:r>
+    </w:p>
+    <w:p>
+      <w:pPr>
+        <w:spacing w:after="0"/>
+        <w:rPr>
+          <w:b/>
+          <w:u w:val="single"/>
+        </w:rPr>
+      </w:pPr>
+      <w:r>
+        <w:rPr>
+          <w:b/>
+          <w:u w:val="single"/>
+        </w:rPr>
+        <w:lastRenderedPageBreak/>
+        <w:t>04/05/2018</w:t>
+      </w:r>
+    </w:p>
+    <w:p>
+      <w:pPr>
+        <w:spacing w:after="0"/>
+        <w:rPr>
+          <w:b/>
+          <w:u w:val="single"/>
+        </w:rPr>
+      </w:pPr>
+    </w:p>
+    <w:p>
+      <w:pPr>
+        <w:spacing w:after="0"/>
+      </w:pPr>
+      <w:r>
+        <w:t>Avancement dans le sprint 2, avancement dans le CSS. Réalisation du tri par Nom et par Date de création de projet. Début de la réalisation des schémas (diagramme de classe).</w:t>
+      </w:r>
+    </w:p>
+    <w:p>
+      <w:pPr>
+        <w:spacing w:after="0"/>
+      </w:pPr>
+    </w:p>
+    <w:p>
+      <w:pPr>
+        <w:spacing w:after="0"/>
+      </w:pPr>
+      <w:r>
+        <w:t>Entretien avec le tuteur pour apporter un bilan des 4 premières semaines de stage.</w:t>
+      </w:r>
+      <w:bookmarkStart w:id="0" w:name="_GoBack"/>
+      <w:bookmarkEnd w:id="0"/>
     </w:p>
     <w:sectPr>
       <w:pgSz w:w="11906" w:h="16838"/>

</xml_diff>

<commit_message>
Avancement sprint 2, diagrammes de séquences
</commit_message>
<xml_diff>
--- a/doc/Suivi stage/Suivi stage.docx
+++ b/doc/Suivi stage/Suivi stage.docx
@@ -1693,6 +1693,97 @@
       </w:pPr>
       <w:r>
         <w:t>Entretien avec le tuteur pour apporter un bilan des 4 premières semaines de stage.</w:t>
+      </w:r>
+    </w:p>
+    <w:p>
+      <w:pPr>
+        <w:spacing w:after="0"/>
+      </w:pPr>
+    </w:p>
+    <w:p>
+      <w:pPr>
+        <w:spacing w:after="0"/>
+      </w:pPr>
+    </w:p>
+    <w:p>
+      <w:pPr>
+        <w:spacing w:after="0"/>
+        <w:rPr>
+          <w:b/>
+          <w:u w:val="single"/>
+        </w:rPr>
+      </w:pPr>
+      <w:r>
+        <w:rPr>
+          <w:b/>
+          <w:u w:val="single"/>
+        </w:rPr>
+        <w:t xml:space="preserve">Semaine </w:t>
+      </w:r>
+      <w:r>
+        <w:rPr>
+          <w:b/>
+          <w:u w:val="single"/>
+        </w:rPr>
+        <w:t>5 :</w:t>
+      </w:r>
+    </w:p>
+    <w:p>
+      <w:pPr>
+        <w:spacing w:after="0"/>
+        <w:rPr>
+          <w:b/>
+          <w:u w:val="single"/>
+        </w:rPr>
+      </w:pPr>
+    </w:p>
+    <w:p>
+      <w:pPr>
+        <w:spacing w:after="0"/>
+        <w:rPr>
+          <w:b/>
+          <w:u w:val="single"/>
+        </w:rPr>
+      </w:pPr>
+      <w:r>
+        <w:rPr>
+          <w:b/>
+          <w:u w:val="single"/>
+        </w:rPr>
+        <w:t>07/05/2018</w:t>
+      </w:r>
+    </w:p>
+    <w:p>
+      <w:pPr>
+        <w:spacing w:after="0"/>
+        <w:rPr>
+          <w:b/>
+          <w:u w:val="single"/>
+        </w:rPr>
+      </w:pPr>
+    </w:p>
+    <w:p>
+      <w:pPr>
+        <w:spacing w:after="0"/>
+      </w:pPr>
+      <w:r>
+        <w:t>Avancement dans le sprint 2, réflexion sur le SSL pour la certification du site Web.</w:t>
+      </w:r>
+    </w:p>
+    <w:p>
+      <w:pPr>
+        <w:spacing w:after="0"/>
+      </w:pPr>
+    </w:p>
+    <w:p>
+      <w:pPr>
+        <w:spacing w:after="0"/>
+      </w:pPr>
+      <w:r>
+        <w:t>Réalisation de divers diagrammes de séquences</w:t>
+      </w:r>
+      <w:r>
+        <w:t xml:space="preserve"> avec plantUML.</w:t>
       </w:r>
       <w:bookmarkStart w:id="0" w:name="_GoBack"/>
       <w:bookmarkEnd w:id="0"/>

</xml_diff>

<commit_message>
Avancement sprint 2, debut suivi, maj de la BDD
</commit_message>
<xml_diff>
--- a/doc/Suivi stage/Suivi stage.docx
+++ b/doc/Suivi stage/Suivi stage.docx
@@ -929,7 +929,21 @@
           <w:b/>
           <w:u w:val="single"/>
         </w:rPr>
-        <w:t>25/05/18</w:t>
+        <w:t>25/0</w:t>
+      </w:r>
+      <w:r>
+        <w:rPr>
+          <w:b/>
+          <w:u w:val="single"/>
+        </w:rPr>
+        <w:t>4</w:t>
+      </w:r>
+      <w:r>
+        <w:rPr>
+          <w:b/>
+          <w:u w:val="single"/>
+        </w:rPr>
+        <w:t>/18</w:t>
       </w:r>
     </w:p>
     <w:p>
@@ -1129,7 +1143,21 @@
           <w:b/>
           <w:u w:val="single"/>
         </w:rPr>
-        <w:t>26/06/18</w:t>
+        <w:t>26/0</w:t>
+      </w:r>
+      <w:r>
+        <w:rPr>
+          <w:b/>
+          <w:u w:val="single"/>
+        </w:rPr>
+        <w:t>4</w:t>
+      </w:r>
+      <w:r>
+        <w:rPr>
+          <w:b/>
+          <w:u w:val="single"/>
+        </w:rPr>
+        <w:t>/18</w:t>
       </w:r>
     </w:p>
     <w:p>
@@ -1208,7 +1236,21 @@
           <w:u w:val="single"/>
         </w:rPr>
         <w:lastRenderedPageBreak/>
-        <w:t>27/06/18</w:t>
+        <w:t>27/0</w:t>
+      </w:r>
+      <w:r>
+        <w:rPr>
+          <w:b/>
+          <w:u w:val="single"/>
+        </w:rPr>
+        <w:t>4</w:t>
+      </w:r>
+      <w:r>
+        <w:rPr>
+          <w:b/>
+          <w:u w:val="single"/>
+        </w:rPr>
+        <w:t>/18</w:t>
       </w:r>
     </w:p>
     <w:p>
@@ -1873,8 +1915,283 @@
       <w:r>
         <w:t>Avancement dans la réalisation des schémas : Diagrammes d’activités du front et back office.</w:t>
       </w:r>
+    </w:p>
+    <w:p>
+      <w:pPr>
+        <w:spacing w:after="0"/>
+      </w:pPr>
+    </w:p>
+    <w:p>
+      <w:pPr>
+        <w:spacing w:after="0"/>
+        <w:rPr>
+          <w:b/>
+          <w:u w:val="single"/>
+        </w:rPr>
+      </w:pPr>
+      <w:r>
+        <w:rPr>
+          <w:b/>
+          <w:u w:val="single"/>
+        </w:rPr>
+        <w:t>11/05/2018</w:t>
+      </w:r>
+    </w:p>
+    <w:p>
+      <w:pPr>
+        <w:spacing w:after="0"/>
+      </w:pPr>
+    </w:p>
+    <w:p>
+      <w:pPr>
+        <w:spacing w:after="0"/>
+      </w:pPr>
+      <w:r>
+        <w:t xml:space="preserve">Avancement dans le sprint 2, </w:t>
+      </w:r>
+      <w:r>
+        <w:t>modification de l’interaction du header/</w:t>
+      </w:r>
+      <w:proofErr w:type="spellStart"/>
+      <w:r>
+        <w:t>footer</w:t>
+      </w:r>
+      <w:proofErr w:type="spellEnd"/>
+      <w:r>
+        <w:t xml:space="preserve"> avec le body.</w:t>
+      </w:r>
+    </w:p>
+    <w:p>
+      <w:pPr>
+        <w:spacing w:after="0"/>
+      </w:pPr>
+    </w:p>
+    <w:p>
+      <w:pPr>
+        <w:spacing w:after="0"/>
+      </w:pPr>
+      <w:r>
+        <w:t>E</w:t>
+      </w:r>
+      <w:r>
+        <w:t>ntretien de courte durée avec Françoise pour discuter des éléments à intégrer en plus dans le back office. Voici les nouveaux éléments :</w:t>
+      </w:r>
+    </w:p>
+    <w:p>
+      <w:pPr>
+        <w:pStyle w:val="Paragraphedeliste"/>
+        <w:numPr>
+          <w:ilvl w:val="0"/>
+          <w:numId w:val="1"/>
+        </w:numPr>
+        <w:spacing w:after="0"/>
+      </w:pPr>
       <w:bookmarkStart w:id="0" w:name="_GoBack"/>
       <w:bookmarkEnd w:id="0"/>
+      <w:proofErr w:type="gramStart"/>
+      <w:r>
+        <w:t>date</w:t>
+      </w:r>
+      <w:proofErr w:type="gramEnd"/>
+      <w:r>
+        <w:t xml:space="preserve"> réponse DB</w:t>
+      </w:r>
+    </w:p>
+    <w:p>
+      <w:pPr>
+        <w:pStyle w:val="Paragraphedeliste"/>
+        <w:numPr>
+          <w:ilvl w:val="0"/>
+          <w:numId w:val="1"/>
+        </w:numPr>
+        <w:spacing w:after="0"/>
+      </w:pPr>
+      <w:proofErr w:type="gramStart"/>
+      <w:r>
+        <w:t>décision</w:t>
+      </w:r>
+      <w:proofErr w:type="gramEnd"/>
+      <w:r>
+        <w:t xml:space="preserve"> : Deux cases à cocher : Positive / Négative</w:t>
+      </w:r>
+    </w:p>
+    <w:p>
+      <w:pPr>
+        <w:pStyle w:val="Paragraphedeliste"/>
+        <w:numPr>
+          <w:ilvl w:val="0"/>
+          <w:numId w:val="1"/>
+        </w:numPr>
+        <w:spacing w:after="0"/>
+      </w:pPr>
+      <w:proofErr w:type="gramStart"/>
+      <w:r>
+        <w:t>si</w:t>
+      </w:r>
+      <w:proofErr w:type="gramEnd"/>
+      <w:r>
+        <w:t xml:space="preserve"> la réponse est positive, attribuer un numéro chrono annuel</w:t>
+      </w:r>
+    </w:p>
+    <w:p>
+      <w:pPr>
+        <w:pStyle w:val="Paragraphedeliste"/>
+        <w:numPr>
+          <w:ilvl w:val="0"/>
+          <w:numId w:val="1"/>
+        </w:numPr>
+        <w:spacing w:after="0"/>
+      </w:pPr>
+      <w:proofErr w:type="gramStart"/>
+      <w:r>
+        <w:t>montant</w:t>
+      </w:r>
+      <w:proofErr w:type="gramEnd"/>
+      <w:r>
+        <w:t xml:space="preserve"> accordé</w:t>
+      </w:r>
+    </w:p>
+    <w:p>
+      <w:pPr>
+        <w:pStyle w:val="Paragraphedeliste"/>
+        <w:numPr>
+          <w:ilvl w:val="0"/>
+          <w:numId w:val="1"/>
+        </w:numPr>
+        <w:spacing w:after="0"/>
+      </w:pPr>
+      <w:proofErr w:type="gramStart"/>
+      <w:r>
+        <w:t>date</w:t>
+      </w:r>
+      <w:proofErr w:type="gramEnd"/>
+      <w:r>
+        <w:t xml:space="preserve"> envoi convention</w:t>
+      </w:r>
+    </w:p>
+    <w:p>
+      <w:pPr>
+        <w:pStyle w:val="Paragraphedeliste"/>
+        <w:numPr>
+          <w:ilvl w:val="0"/>
+          <w:numId w:val="1"/>
+        </w:numPr>
+        <w:spacing w:after="0"/>
+      </w:pPr>
+      <w:proofErr w:type="gramStart"/>
+      <w:r>
+        <w:t>date</w:t>
+      </w:r>
+      <w:proofErr w:type="gramEnd"/>
+      <w:r>
+        <w:t xml:space="preserve"> réception convention signée</w:t>
+      </w:r>
+    </w:p>
+    <w:p>
+      <w:pPr>
+        <w:pStyle w:val="Paragraphedeliste"/>
+        <w:numPr>
+          <w:ilvl w:val="0"/>
+          <w:numId w:val="1"/>
+        </w:numPr>
+        <w:spacing w:after="0"/>
+      </w:pPr>
+      <w:proofErr w:type="gramStart"/>
+      <w:r>
+        <w:t>date</w:t>
+      </w:r>
+      <w:proofErr w:type="gramEnd"/>
+      <w:r>
+        <w:t xml:space="preserve"> réception reçu / </w:t>
+      </w:r>
+      <w:proofErr w:type="spellStart"/>
+      <w:r>
+        <w:t>cerfa</w:t>
+      </w:r>
+      <w:proofErr w:type="spellEnd"/>
+    </w:p>
+    <w:p>
+      <w:pPr>
+        <w:pStyle w:val="Paragraphedeliste"/>
+        <w:numPr>
+          <w:ilvl w:val="0"/>
+          <w:numId w:val="1"/>
+        </w:numPr>
+        <w:spacing w:after="0"/>
+      </w:pPr>
+      <w:proofErr w:type="gramStart"/>
+      <w:r>
+        <w:t>date</w:t>
+      </w:r>
+      <w:proofErr w:type="gramEnd"/>
+      <w:r>
+        <w:t xml:space="preserve"> envoi chèque</w:t>
+      </w:r>
+    </w:p>
+    <w:p>
+      <w:pPr>
+        <w:pStyle w:val="Paragraphedeliste"/>
+        <w:numPr>
+          <w:ilvl w:val="0"/>
+          <w:numId w:val="1"/>
+        </w:numPr>
+        <w:spacing w:after="0"/>
+      </w:pPr>
+      <w:proofErr w:type="gramStart"/>
+      <w:r>
+        <w:t>observations</w:t>
+      </w:r>
+      <w:proofErr w:type="gramEnd"/>
+      <w:r>
+        <w:t xml:space="preserve"> (block texte)</w:t>
+      </w:r>
+    </w:p>
+    <w:p>
+      <w:pPr>
+        <w:pStyle w:val="Paragraphedeliste"/>
+        <w:numPr>
+          <w:ilvl w:val="0"/>
+          <w:numId w:val="1"/>
+        </w:numPr>
+        <w:spacing w:after="0"/>
+      </w:pPr>
+      <w:proofErr w:type="gramStart"/>
+      <w:r>
+        <w:t>pièces</w:t>
+      </w:r>
+      <w:proofErr w:type="gramEnd"/>
+      <w:r>
+        <w:t xml:space="preserve"> administratives : possibilité de charger des documents (</w:t>
+      </w:r>
+      <w:proofErr w:type="spellStart"/>
+      <w:r>
+        <w:t>word</w:t>
+      </w:r>
+      <w:proofErr w:type="spellEnd"/>
+      <w:r>
+        <w:t xml:space="preserve">, </w:t>
+      </w:r>
+      <w:proofErr w:type="spellStart"/>
+      <w:r>
+        <w:t>pdf</w:t>
+      </w:r>
+      <w:proofErr w:type="spellEnd"/>
+      <w:r>
+        <w:t>, jpg...)</w:t>
+      </w:r>
+    </w:p>
+    <w:p>
+      <w:pPr>
+        <w:spacing w:after="0"/>
+      </w:pPr>
+    </w:p>
+    <w:p>
+      <w:pPr>
+        <w:spacing w:after="0"/>
+      </w:pPr>
+      <w:r>
+        <w:t>Début de la réalisation de ces fonctionnalités. Maj de la base de données avec la réalisation d’une nouvelle table contenant le suivi.</w:t>
+      </w:r>
     </w:p>
     <w:sectPr>
       <w:pgSz w:w="11906" w:h="16838"/>
@@ -2000,8 +2317,239 @@
       </w:rPr>
     </w:lvl>
   </w:abstractNum>
+  <w:abstractNum w:abstractNumId="1" w15:restartNumberingAfterBreak="0">
+    <w:nsid w:val="13281057"/>
+    <w:multiLevelType w:val="hybridMultilevel"/>
+    <w:tmpl w:val="11761EFA"/>
+    <w:lvl w:ilvl="0" w:tplc="9984F5E4">
+      <w:numFmt w:val="bullet"/>
+      <w:lvlText w:val="-"/>
+      <w:lvlJc w:val="left"/>
+      <w:pPr>
+        <w:ind w:left="720" w:hanging="360"/>
+      </w:pPr>
+      <w:rPr>
+        <w:rFonts w:ascii="Calibri" w:eastAsiaTheme="minorHAnsi" w:hAnsi="Calibri" w:cs="Calibri" w:hint="default"/>
+      </w:rPr>
+    </w:lvl>
+    <w:lvl w:ilvl="1" w:tplc="040C0003" w:tentative="1">
+      <w:start w:val="1"/>
+      <w:numFmt w:val="bullet"/>
+      <w:lvlText w:val="o"/>
+      <w:lvlJc w:val="left"/>
+      <w:pPr>
+        <w:ind w:left="1440" w:hanging="360"/>
+      </w:pPr>
+      <w:rPr>
+        <w:rFonts w:ascii="Courier New" w:hAnsi="Courier New" w:cs="Courier New" w:hint="default"/>
+      </w:rPr>
+    </w:lvl>
+    <w:lvl w:ilvl="2" w:tplc="040C0005" w:tentative="1">
+      <w:start w:val="1"/>
+      <w:numFmt w:val="bullet"/>
+      <w:lvlText w:val=""/>
+      <w:lvlJc w:val="left"/>
+      <w:pPr>
+        <w:ind w:left="2160" w:hanging="360"/>
+      </w:pPr>
+      <w:rPr>
+        <w:rFonts w:ascii="Wingdings" w:hAnsi="Wingdings" w:hint="default"/>
+      </w:rPr>
+    </w:lvl>
+    <w:lvl w:ilvl="3" w:tplc="040C0001" w:tentative="1">
+      <w:start w:val="1"/>
+      <w:numFmt w:val="bullet"/>
+      <w:lvlText w:val=""/>
+      <w:lvlJc w:val="left"/>
+      <w:pPr>
+        <w:ind w:left="2880" w:hanging="360"/>
+      </w:pPr>
+      <w:rPr>
+        <w:rFonts w:ascii="Symbol" w:hAnsi="Symbol" w:hint="default"/>
+      </w:rPr>
+    </w:lvl>
+    <w:lvl w:ilvl="4" w:tplc="040C0003" w:tentative="1">
+      <w:start w:val="1"/>
+      <w:numFmt w:val="bullet"/>
+      <w:lvlText w:val="o"/>
+      <w:lvlJc w:val="left"/>
+      <w:pPr>
+        <w:ind w:left="3600" w:hanging="360"/>
+      </w:pPr>
+      <w:rPr>
+        <w:rFonts w:ascii="Courier New" w:hAnsi="Courier New" w:cs="Courier New" w:hint="default"/>
+      </w:rPr>
+    </w:lvl>
+    <w:lvl w:ilvl="5" w:tplc="040C0005" w:tentative="1">
+      <w:start w:val="1"/>
+      <w:numFmt w:val="bullet"/>
+      <w:lvlText w:val=""/>
+      <w:lvlJc w:val="left"/>
+      <w:pPr>
+        <w:ind w:left="4320" w:hanging="360"/>
+      </w:pPr>
+      <w:rPr>
+        <w:rFonts w:ascii="Wingdings" w:hAnsi="Wingdings" w:hint="default"/>
+      </w:rPr>
+    </w:lvl>
+    <w:lvl w:ilvl="6" w:tplc="040C0001" w:tentative="1">
+      <w:start w:val="1"/>
+      <w:numFmt w:val="bullet"/>
+      <w:lvlText w:val=""/>
+      <w:lvlJc w:val="left"/>
+      <w:pPr>
+        <w:ind w:left="5040" w:hanging="360"/>
+      </w:pPr>
+      <w:rPr>
+        <w:rFonts w:ascii="Symbol" w:hAnsi="Symbol" w:hint="default"/>
+      </w:rPr>
+    </w:lvl>
+    <w:lvl w:ilvl="7" w:tplc="040C0003" w:tentative="1">
+      <w:start w:val="1"/>
+      <w:numFmt w:val="bullet"/>
+      <w:lvlText w:val="o"/>
+      <w:lvlJc w:val="left"/>
+      <w:pPr>
+        <w:ind w:left="5760" w:hanging="360"/>
+      </w:pPr>
+      <w:rPr>
+        <w:rFonts w:ascii="Courier New" w:hAnsi="Courier New" w:cs="Courier New" w:hint="default"/>
+      </w:rPr>
+    </w:lvl>
+    <w:lvl w:ilvl="8" w:tplc="040C0005" w:tentative="1">
+      <w:start w:val="1"/>
+      <w:numFmt w:val="bullet"/>
+      <w:lvlText w:val=""/>
+      <w:lvlJc w:val="left"/>
+      <w:pPr>
+        <w:ind w:left="6480" w:hanging="360"/>
+      </w:pPr>
+      <w:rPr>
+        <w:rFonts w:ascii="Wingdings" w:hAnsi="Wingdings" w:hint="default"/>
+      </w:rPr>
+    </w:lvl>
+  </w:abstractNum>
+  <w:abstractNum w:abstractNumId="2" w15:restartNumberingAfterBreak="0">
+    <w:nsid w:val="7C69260B"/>
+    <w:multiLevelType w:val="hybridMultilevel"/>
+    <w:tmpl w:val="6B56485A"/>
+    <w:lvl w:ilvl="0" w:tplc="040C0001">
+      <w:start w:val="1"/>
+      <w:numFmt w:val="bullet"/>
+      <w:lvlText w:val=""/>
+      <w:lvlJc w:val="left"/>
+      <w:pPr>
+        <w:ind w:left="720" w:hanging="360"/>
+      </w:pPr>
+      <w:rPr>
+        <w:rFonts w:ascii="Symbol" w:hAnsi="Symbol" w:hint="default"/>
+      </w:rPr>
+    </w:lvl>
+    <w:lvl w:ilvl="1" w:tplc="040C0003" w:tentative="1">
+      <w:start w:val="1"/>
+      <w:numFmt w:val="bullet"/>
+      <w:lvlText w:val="o"/>
+      <w:lvlJc w:val="left"/>
+      <w:pPr>
+        <w:ind w:left="1440" w:hanging="360"/>
+      </w:pPr>
+      <w:rPr>
+        <w:rFonts w:ascii="Courier New" w:hAnsi="Courier New" w:cs="Courier New" w:hint="default"/>
+      </w:rPr>
+    </w:lvl>
+    <w:lvl w:ilvl="2" w:tplc="040C0005" w:tentative="1">
+      <w:start w:val="1"/>
+      <w:numFmt w:val="bullet"/>
+      <w:lvlText w:val=""/>
+      <w:lvlJc w:val="left"/>
+      <w:pPr>
+        <w:ind w:left="2160" w:hanging="360"/>
+      </w:pPr>
+      <w:rPr>
+        <w:rFonts w:ascii="Wingdings" w:hAnsi="Wingdings" w:hint="default"/>
+      </w:rPr>
+    </w:lvl>
+    <w:lvl w:ilvl="3" w:tplc="040C0001" w:tentative="1">
+      <w:start w:val="1"/>
+      <w:numFmt w:val="bullet"/>
+      <w:lvlText w:val=""/>
+      <w:lvlJc w:val="left"/>
+      <w:pPr>
+        <w:ind w:left="2880" w:hanging="360"/>
+      </w:pPr>
+      <w:rPr>
+        <w:rFonts w:ascii="Symbol" w:hAnsi="Symbol" w:hint="default"/>
+      </w:rPr>
+    </w:lvl>
+    <w:lvl w:ilvl="4" w:tplc="040C0003" w:tentative="1">
+      <w:start w:val="1"/>
+      <w:numFmt w:val="bullet"/>
+      <w:lvlText w:val="o"/>
+      <w:lvlJc w:val="left"/>
+      <w:pPr>
+        <w:ind w:left="3600" w:hanging="360"/>
+      </w:pPr>
+      <w:rPr>
+        <w:rFonts w:ascii="Courier New" w:hAnsi="Courier New" w:cs="Courier New" w:hint="default"/>
+      </w:rPr>
+    </w:lvl>
+    <w:lvl w:ilvl="5" w:tplc="040C0005" w:tentative="1">
+      <w:start w:val="1"/>
+      <w:numFmt w:val="bullet"/>
+      <w:lvlText w:val=""/>
+      <w:lvlJc w:val="left"/>
+      <w:pPr>
+        <w:ind w:left="4320" w:hanging="360"/>
+      </w:pPr>
+      <w:rPr>
+        <w:rFonts w:ascii="Wingdings" w:hAnsi="Wingdings" w:hint="default"/>
+      </w:rPr>
+    </w:lvl>
+    <w:lvl w:ilvl="6" w:tplc="040C0001" w:tentative="1">
+      <w:start w:val="1"/>
+      <w:numFmt w:val="bullet"/>
+      <w:lvlText w:val=""/>
+      <w:lvlJc w:val="left"/>
+      <w:pPr>
+        <w:ind w:left="5040" w:hanging="360"/>
+      </w:pPr>
+      <w:rPr>
+        <w:rFonts w:ascii="Symbol" w:hAnsi="Symbol" w:hint="default"/>
+      </w:rPr>
+    </w:lvl>
+    <w:lvl w:ilvl="7" w:tplc="040C0003" w:tentative="1">
+      <w:start w:val="1"/>
+      <w:numFmt w:val="bullet"/>
+      <w:lvlText w:val="o"/>
+      <w:lvlJc w:val="left"/>
+      <w:pPr>
+        <w:ind w:left="5760" w:hanging="360"/>
+      </w:pPr>
+      <w:rPr>
+        <w:rFonts w:ascii="Courier New" w:hAnsi="Courier New" w:cs="Courier New" w:hint="default"/>
+      </w:rPr>
+    </w:lvl>
+    <w:lvl w:ilvl="8" w:tplc="040C0005" w:tentative="1">
+      <w:start w:val="1"/>
+      <w:numFmt w:val="bullet"/>
+      <w:lvlText w:val=""/>
+      <w:lvlJc w:val="left"/>
+      <w:pPr>
+        <w:ind w:left="6480" w:hanging="360"/>
+      </w:pPr>
+      <w:rPr>
+        <w:rFonts w:ascii="Wingdings" w:hAnsi="Wingdings" w:hint="default"/>
+      </w:rPr>
+    </w:lvl>
+  </w:abstractNum>
   <w:num w:numId="1">
     <w:abstractNumId w:val="0"/>
+  </w:num>
+  <w:num w:numId="2">
+    <w:abstractNumId w:val="2"/>
+  </w:num>
+  <w:num w:numId="3">
+    <w:abstractNumId w:val="1"/>
   </w:num>
 </w:numbering>
 </file>

</xml_diff>

<commit_message>
Avancement sprint 2, suivi back office
</commit_message>
<xml_diff>
--- a/doc/Suivi stage/Suivi stage.docx
+++ b/doc/Suivi stage/Suivi stage.docx
@@ -1986,8 +1986,6 @@
         </w:numPr>
         <w:spacing w:after="0"/>
       </w:pPr>
-      <w:bookmarkStart w:id="0" w:name="_GoBack"/>
-      <w:bookmarkEnd w:id="0"/>
       <w:proofErr w:type="gramStart"/>
       <w:r>
         <w:t>date</w:t>
@@ -2191,6 +2189,105 @@
       </w:pPr>
       <w:r>
         <w:t>Début de la réalisation de ces fonctionnalités. Maj de la base de données avec la réalisation d’une nouvelle table contenant le suivi.</w:t>
+      </w:r>
+    </w:p>
+    <w:p>
+      <w:pPr>
+        <w:spacing w:after="0"/>
+      </w:pPr>
+    </w:p>
+    <w:p>
+      <w:pPr>
+        <w:spacing w:after="0"/>
+      </w:pPr>
+    </w:p>
+    <w:p>
+      <w:pPr>
+        <w:spacing w:after="0"/>
+        <w:rPr>
+          <w:b/>
+          <w:u w:val="single"/>
+        </w:rPr>
+      </w:pPr>
+      <w:r>
+        <w:rPr>
+          <w:b/>
+          <w:u w:val="single"/>
+        </w:rPr>
+        <w:lastRenderedPageBreak/>
+        <w:t>Semaine 6 :</w:t>
+      </w:r>
+    </w:p>
+    <w:p>
+      <w:pPr>
+        <w:spacing w:after="0"/>
+        <w:rPr>
+          <w:b/>
+          <w:u w:val="single"/>
+        </w:rPr>
+      </w:pPr>
+    </w:p>
+    <w:p>
+      <w:pPr>
+        <w:spacing w:after="0"/>
+      </w:pPr>
+      <w:r>
+        <w:t xml:space="preserve">Avancement dans le sprint 2, suite des nouvelles fonctionnalités (réflexion sur l’interaction des dates qui sont NULL dans la base de données et qui doivent être changés avec ou sans modification dans le back office =&gt; utilisation des </w:t>
+      </w:r>
+      <w:proofErr w:type="spellStart"/>
+      <w:r>
+        <w:t>placeholders</w:t>
+      </w:r>
+      <w:proofErr w:type="spellEnd"/>
+      <w:r>
+        <w:t>.</w:t>
+      </w:r>
+    </w:p>
+    <w:p>
+      <w:pPr>
+        <w:spacing w:after="0"/>
+      </w:pPr>
+    </w:p>
+    <w:p>
+      <w:pPr>
+        <w:spacing w:after="0"/>
+      </w:pPr>
+      <w:r>
+        <w:t xml:space="preserve">Etude des CMS (Content </w:t>
+      </w:r>
+      <w:proofErr w:type="spellStart"/>
+      <w:r>
+        <w:t>Managment</w:t>
+      </w:r>
+      <w:proofErr w:type="spellEnd"/>
+      <w:r>
+        <w:t xml:space="preserve"> System) avec Wordpress et Drupal (</w:t>
+      </w:r>
+      <w:proofErr w:type="spellStart"/>
+      <w:r>
+        <w:t>drupal</w:t>
+      </w:r>
+      <w:proofErr w:type="spellEnd"/>
+      <w:r>
+        <w:t xml:space="preserve"> utilisé chez DB).</w:t>
+      </w:r>
+    </w:p>
+    <w:p>
+      <w:pPr>
+        <w:spacing w:after="0"/>
+      </w:pPr>
+    </w:p>
+    <w:p>
+      <w:pPr>
+        <w:spacing w:after="0"/>
+      </w:pPr>
+      <w:r>
+        <w:t>Mise à jour du schéma de la base de données</w:t>
+      </w:r>
+      <w:bookmarkStart w:id="0" w:name="_GoBack"/>
+      <w:bookmarkEnd w:id="0"/>
+      <w:r>
+        <w:t>.</w:t>
       </w:r>
     </w:p>
     <w:sectPr>

</xml_diff>

<commit_message>
Avancement dans le sprint 2, avancement dans les fonctionnalités backo.
</commit_message>
<xml_diff>
--- a/doc/Suivi stage/Suivi stage.docx
+++ b/doc/Suivi stage/Suivi stage.docx
@@ -2230,6 +2230,31 @@
     <w:p>
       <w:pPr>
         <w:spacing w:after="0"/>
+        <w:rPr>
+          <w:b/>
+          <w:u w:val="single"/>
+        </w:rPr>
+      </w:pPr>
+      <w:r>
+        <w:rPr>
+          <w:b/>
+          <w:u w:val="single"/>
+        </w:rPr>
+        <w:t>14/05/2018</w:t>
+      </w:r>
+    </w:p>
+    <w:p>
+      <w:pPr>
+        <w:spacing w:after="0"/>
+        <w:rPr>
+          <w:b/>
+          <w:u w:val="single"/>
+        </w:rPr>
+      </w:pPr>
+    </w:p>
+    <w:p>
+      <w:pPr>
+        <w:spacing w:after="0"/>
       </w:pPr>
       <w:r>
         <w:t xml:space="preserve">Avancement dans le sprint 2, suite des nouvelles fonctionnalités (réflexion sur l’interaction des dates qui sont NULL dans la base de données et qui doivent être changés avec ou sans modification dans le back office =&gt; utilisation des </w:t>
@@ -2282,13 +2307,121 @@
         <w:spacing w:after="0"/>
       </w:pPr>
       <w:r>
-        <w:t>Mise à jour du schéma de la base de données</w:t>
+        <w:t>Mise à jour du schéma de la base de données.</w:t>
+      </w:r>
+    </w:p>
+    <w:p>
+      <w:pPr>
+        <w:spacing w:after="0"/>
+      </w:pPr>
+    </w:p>
+    <w:p>
+      <w:pPr>
+        <w:spacing w:after="0"/>
+        <w:rPr>
+          <w:b/>
+          <w:u w:val="single"/>
+        </w:rPr>
+      </w:pPr>
+      <w:r>
+        <w:rPr>
+          <w:b/>
+          <w:u w:val="single"/>
+        </w:rPr>
+        <w:t>15/05/2018</w:t>
+      </w:r>
+    </w:p>
+    <w:p>
+      <w:pPr>
+        <w:spacing w:after="0"/>
+        <w:rPr>
+          <w:b/>
+          <w:u w:val="single"/>
+        </w:rPr>
+      </w:pPr>
+    </w:p>
+    <w:p>
+      <w:pPr>
+        <w:spacing w:after="0"/>
+      </w:pPr>
+      <w:r>
+        <w:t xml:space="preserve">Avancement dans le sprint 2, réalisation du suivi de la première partie (inutilité du fichier suivi.js puisque tout se fait en </w:t>
+      </w:r>
+      <w:proofErr w:type="spellStart"/>
+      <w:r>
+        <w:t>php</w:t>
+      </w:r>
+      <w:proofErr w:type="spellEnd"/>
+      <w:r>
+        <w:t>). Réarrangement des dossiers avec les fichiers uploadés pour qu’il y ait une distinction entre la partie client et la partie réservée aux utilisateurs du back office.</w:t>
+      </w:r>
+    </w:p>
+    <w:p>
+      <w:pPr>
+        <w:spacing w:after="0"/>
+      </w:pPr>
+    </w:p>
+    <w:p>
+      <w:pPr>
+        <w:spacing w:after="0"/>
+      </w:pPr>
+      <w:r>
+        <w:t>Entretien avec Pierre pour une mise au point sur l’avancement. Explication de l’utilisation des CMS et plus particulièrement de Drupal (utilisé chez DB). Explication de la manière dont devront être mis les fichiers sur le serveur et comment devront être ajoutés les données dans la base de données.</w:t>
+      </w:r>
+    </w:p>
+    <w:p>
+      <w:pPr>
+        <w:spacing w:after="0"/>
+      </w:pPr>
+      <w:r>
+        <w:t>En plus des nouvelles fonctionnalités, nouveaux objectifs :</w:t>
+      </w:r>
+    </w:p>
+    <w:p>
+      <w:pPr>
+        <w:spacing w:after="0"/>
+      </w:pPr>
+    </w:p>
+    <w:p>
+      <w:pPr>
+        <w:pStyle w:val="Paragraphedeliste"/>
+        <w:numPr>
+          <w:ilvl w:val="0"/>
+          <w:numId w:val="1"/>
+        </w:numPr>
+        <w:spacing w:after="0"/>
+      </w:pPr>
+      <w:r>
+        <w:t>Créer la base de données avec tout le contenu et les privilèges.</w:t>
+      </w:r>
+    </w:p>
+    <w:p>
+      <w:pPr>
+        <w:pStyle w:val="Paragraphedeliste"/>
+        <w:numPr>
+          <w:ilvl w:val="0"/>
+          <w:numId w:val="1"/>
+        </w:numPr>
+        <w:spacing w:after="0"/>
+      </w:pPr>
+      <w:r>
+        <w:t>Mettre en place les fichiers sur le serveur dans un répertoire spécifique.</w:t>
+      </w:r>
+    </w:p>
+    <w:p>
+      <w:pPr>
+        <w:spacing w:after="0"/>
+      </w:pPr>
+    </w:p>
+    <w:p>
+      <w:pPr>
+        <w:spacing w:after="0"/>
+      </w:pPr>
+      <w:r>
+        <w:t>Réflexion sur les triggers vis-à-vis du numéro chrono automatique =&gt; abandon puisque il n’est pas possible de stocker des valeurs dans des variables dans des triggers, cela se fait en php.</w:t>
       </w:r>
       <w:bookmarkStart w:id="0" w:name="_GoBack"/>
       <w:bookmarkEnd w:id="0"/>
-      <w:r>
-        <w:t>.</w:t>
-      </w:r>
     </w:p>
     <w:sectPr>
       <w:pgSz w:w="11906" w:h="16838"/>

</xml_diff>

<commit_message>
Recherche avancée, maj BDD, maj suivi
</commit_message>
<xml_diff>
--- a/doc/Suivi stage/Suivi stage.docx
+++ b/doc/Suivi stage/Suivi stage.docx
@@ -109,7 +109,13 @@
         <w:spacing w:after="0"/>
       </w:pPr>
       <w:r>
-        <w:t>Difficulté(s) : installation de certains programmes ne pouvant pas être accepté chez Demathieu (composer), obligation de modification de certains ports pour le bon fonctionnement du serveur local apache.</w:t>
+        <w:rPr>
+          <w:u w:val="single"/>
+        </w:rPr>
+        <w:t>Difficulté(s) :</w:t>
+      </w:r>
+      <w:r>
+        <w:t xml:space="preserve"> installation de certains programmes ne pouvant pas être accepté chez Demathieu (composer), obligation de modification de certains ports pour le bon fonctionnement du serveur local apache.</w:t>
       </w:r>
     </w:p>
     <w:p>
@@ -203,7 +209,12 @@
         <w:spacing w:after="0"/>
       </w:pPr>
       <w:r>
-        <w:t xml:space="preserve">Avancement dans le sprint 0, </w:t>
+        <w:t>Avancement dans le spri</w:t>
+      </w:r>
+      <w:bookmarkStart w:id="0" w:name="_GoBack"/>
+      <w:bookmarkEnd w:id="0"/>
+      <w:r>
+        <w:t xml:space="preserve">nt 0, </w:t>
       </w:r>
       <w:r>
         <w:t xml:space="preserve">test du fonctionnement de </w:t>
@@ -2418,10 +2429,122 @@
         <w:spacing w:after="0"/>
       </w:pPr>
       <w:r>
-        <w:t>Réflexion sur les triggers vis-à-vis du numéro chrono automatique =&gt; abandon puisque il n’est pas possible de stocker des valeurs dans des variables dans des triggers, cela se fait en php.</w:t>
-      </w:r>
-      <w:bookmarkStart w:id="0" w:name="_GoBack"/>
-      <w:bookmarkEnd w:id="0"/>
+        <w:t xml:space="preserve">Réflexion sur les triggers vis-à-vis du numéro chrono automatique =&gt; abandon </w:t>
+      </w:r>
+      <w:r>
+        <w:t>puisqu’il</w:t>
+      </w:r>
+      <w:r>
+        <w:t xml:space="preserve"> n’est pas possible de stocker des valeurs dans des variables dans des triggers, cela se fait en </w:t>
+      </w:r>
+      <w:proofErr w:type="spellStart"/>
+      <w:r>
+        <w:t>php</w:t>
+      </w:r>
+      <w:proofErr w:type="spellEnd"/>
+      <w:r>
+        <w:t>.</w:t>
+      </w:r>
+    </w:p>
+    <w:p>
+      <w:pPr>
+        <w:spacing w:after="0"/>
+      </w:pPr>
+    </w:p>
+    <w:p>
+      <w:pPr>
+        <w:spacing w:after="0"/>
+        <w:rPr>
+          <w:b/>
+          <w:u w:val="single"/>
+        </w:rPr>
+      </w:pPr>
+      <w:r>
+        <w:rPr>
+          <w:b/>
+          <w:u w:val="single"/>
+        </w:rPr>
+        <w:t>16/05/2018</w:t>
+      </w:r>
+    </w:p>
+    <w:p>
+      <w:pPr>
+        <w:spacing w:after="0"/>
+        <w:rPr>
+          <w:b/>
+          <w:u w:val="single"/>
+        </w:rPr>
+      </w:pPr>
+    </w:p>
+    <w:p>
+      <w:pPr>
+        <w:spacing w:after="0"/>
+      </w:pPr>
+      <w:r>
+        <w:t>Avancement dans le sprint 2, réalisation de l’ajout, suppression et téléchargement de fichier en back-office avec l’affichage correspondant.</w:t>
+      </w:r>
+    </w:p>
+    <w:p>
+      <w:pPr>
+        <w:spacing w:after="0"/>
+      </w:pPr>
+    </w:p>
+    <w:p>
+      <w:pPr>
+        <w:spacing w:after="0"/>
+      </w:pPr>
+      <w:r>
+        <w:rPr>
+          <w:u w:val="single"/>
+        </w:rPr>
+        <w:t>Difficultés rencontrées</w:t>
+      </w:r>
+      <w:r>
+        <w:t xml:space="preserve"> : Récupération et </w:t>
+      </w:r>
+      <w:r>
+        <w:rPr>
+          <w:b/>
+          <w:u w:val="single"/>
+        </w:rPr>
+        <w:t>traitement</w:t>
+      </w:r>
+      <w:r>
+        <w:rPr>
+          <w:b/>
+          <w:u w:val="single"/>
+        </w:rPr>
+        <w:t xml:space="preserve"> </w:t>
+      </w:r>
+      <w:r>
+        <w:t>des fichiers lorsqu’ils sont insérés dans un input seul (réflexion toute la matinée sur le problème).</w:t>
+      </w:r>
+    </w:p>
+    <w:p>
+      <w:pPr>
+        <w:spacing w:after="0"/>
+      </w:pPr>
+    </w:p>
+    <w:p>
+      <w:pPr>
+        <w:spacing w:after="0"/>
+      </w:pPr>
+      <w:r>
+        <w:t>Possibilité d’effectuer des tris par ordre alphabétique ou par date avec en plus l’affichage des projets réalisés ou non (ou les deux).</w:t>
+      </w:r>
+    </w:p>
+    <w:p>
+      <w:pPr>
+        <w:spacing w:after="0"/>
+      </w:pPr>
+    </w:p>
+    <w:p>
+      <w:pPr>
+        <w:spacing w:after="0"/>
+      </w:pPr>
+      <w:r>
+        <w:t>Correction de bugs mineurs lors de la recherche manuelle de projets.</w:t>
+      </w:r>
     </w:p>
     <w:sectPr>
       <w:pgSz w:w="11906" w:h="16838"/>

</xml_diff>

<commit_message>
Avancement sprint 2, mise en place sur azur
</commit_message>
<xml_diff>
--- a/doc/Suivi stage/Suivi stage.docx
+++ b/doc/Suivi stage/Suivi stage.docx
@@ -209,12 +209,7 @@
         <w:spacing w:after="0"/>
       </w:pPr>
       <w:r>
-        <w:t>Avancement dans le spri</w:t>
-      </w:r>
-      <w:bookmarkStart w:id="0" w:name="_GoBack"/>
-      <w:bookmarkEnd w:id="0"/>
-      <w:r>
-        <w:t xml:space="preserve">nt 0, </w:t>
+        <w:t xml:space="preserve">Avancement dans le sprint 0, </w:t>
       </w:r>
       <w:r>
         <w:t xml:space="preserve">test du fonctionnement de </w:t>
@@ -2545,6 +2540,76 @@
       <w:r>
         <w:t>Correction de bugs mineurs lors de la recherche manuelle de projets.</w:t>
       </w:r>
+    </w:p>
+    <w:p>
+      <w:pPr>
+        <w:spacing w:after="0"/>
+      </w:pPr>
+    </w:p>
+    <w:p>
+      <w:pPr>
+        <w:spacing w:after="0"/>
+        <w:rPr>
+          <w:b/>
+          <w:u w:val="single"/>
+        </w:rPr>
+      </w:pPr>
+      <w:r>
+        <w:rPr>
+          <w:b/>
+          <w:u w:val="single"/>
+        </w:rPr>
+        <w:t>17/05/2018</w:t>
+      </w:r>
+    </w:p>
+    <w:p>
+      <w:pPr>
+        <w:spacing w:after="0"/>
+        <w:rPr>
+          <w:b/>
+          <w:u w:val="single"/>
+        </w:rPr>
+      </w:pPr>
+    </w:p>
+    <w:p>
+      <w:pPr>
+        <w:spacing w:after="0"/>
+      </w:pPr>
+      <w:r>
+        <w:t xml:space="preserve">Avancement dans le sprint 2, </w:t>
+      </w:r>
+      <w:proofErr w:type="spellStart"/>
+      <w:r>
+        <w:t>peaufinement</w:t>
+      </w:r>
+      <w:proofErr w:type="spellEnd"/>
+      <w:r>
+        <w:t xml:space="preserve"> de certaines fonctionnalités de l’application.</w:t>
+      </w:r>
+    </w:p>
+    <w:p>
+      <w:pPr>
+        <w:spacing w:after="0"/>
+      </w:pPr>
+    </w:p>
+    <w:p>
+      <w:pPr>
+        <w:spacing w:after="0"/>
+      </w:pPr>
+      <w:r>
+        <w:t>Mise en place des fichiers et de la base de données sur le serveur distant (réflexion sur la création complète d’une base de données à distance).</w:t>
+      </w:r>
+    </w:p>
+    <w:p>
+      <w:pPr>
+        <w:spacing w:after="0"/>
+      </w:pPr>
+      <w:r>
+        <w:lastRenderedPageBreak/>
+        <w:t>Réflexion approfondie du CMS Drupal, et plus particulièrement de la manière dont il sera possible de lier le projet local avec le CMS existant.</w:t>
+      </w:r>
+      <w:bookmarkStart w:id="0" w:name="_GoBack"/>
+      <w:bookmarkEnd w:id="0"/>
     </w:p>
     <w:sectPr>
       <w:pgSz w:w="11906" w:h="16838"/>

</xml_diff>

<commit_message>
Suite de l'installation sur azur, fix du vendor
</commit_message>
<xml_diff>
--- a/doc/Suivi stage/Suivi stage.docx
+++ b/doc/Suivi stage/Suivi stage.docx
@@ -2786,6 +2786,78 @@
       </w:r>
       <w:r>
         <w:t xml:space="preserve"> Une réflexion approfondie et un téléchargement des fichiers manquants est nécessaire.</w:t>
+      </w:r>
+    </w:p>
+    <w:p>
+      <w:pPr>
+        <w:spacing w:after="0"/>
+      </w:pPr>
+    </w:p>
+    <w:p>
+      <w:pPr>
+        <w:spacing w:after="0"/>
+        <w:rPr>
+          <w:b/>
+          <w:u w:val="single"/>
+        </w:rPr>
+      </w:pPr>
+      <w:r>
+        <w:rPr>
+          <w:b/>
+          <w:u w:val="single"/>
+        </w:rPr>
+        <w:t>23/05/2018</w:t>
+      </w:r>
+    </w:p>
+    <w:p>
+      <w:pPr>
+        <w:spacing w:after="0"/>
+        <w:rPr>
+          <w:b/>
+          <w:u w:val="single"/>
+        </w:rPr>
+      </w:pPr>
+    </w:p>
+    <w:p>
+      <w:pPr>
+        <w:spacing w:after="0"/>
+        <w:rPr>
+          <w:u w:val="single"/>
+        </w:rPr>
+      </w:pPr>
+      <w:r>
+        <w:t>Débogage du site installé sur Azur (le serveur distant).</w:t>
+      </w:r>
+      <w:r>
+        <w:t xml:space="preserve"> Tous les sites sont accessibles s’ils sont </w:t>
+      </w:r>
+      <w:r>
+        <w:rPr>
+          <w:u w:val="single"/>
+        </w:rPr>
+        <w:t>situés en tant que page index du projet</w:t>
+      </w:r>
+      <w:r>
+        <w:rPr>
+          <w:u w:val="single"/>
+        </w:rPr>
+        <w:t>.</w:t>
+      </w:r>
+    </w:p>
+    <w:p>
+      <w:pPr>
+        <w:spacing w:after="0"/>
+      </w:pPr>
+      <w:r>
+        <w:t xml:space="preserve">Entretien avec le tuteur de stage pour expliquer le problème. Il a été convenu qu’il serait bon de trouver un moyen de mettre en place un </w:t>
+      </w:r>
+      <w:proofErr w:type="spellStart"/>
+      <w:r>
+        <w:t>virtual</w:t>
+      </w:r>
+      <w:proofErr w:type="spellEnd"/>
+      <w:r>
+        <w:t xml:space="preserve"> host avec apache2. Les explications trouvées pour l’instant n’apportent pas de solution. Une réflexion approfondie est nécessaire.</w:t>
       </w:r>
       <w:bookmarkStart w:id="0" w:name="_GoBack"/>
       <w:bookmarkEnd w:id="0"/>

</xml_diff>

<commit_message>
Avancement dans le sprint 2, réalisaiton du CSS
</commit_message>
<xml_diff>
--- a/doc/Suivi stage/Suivi stage.docx
+++ b/doc/Suivi stage/Suivi stage.docx
@@ -3045,8 +3045,13 @@
       <w:pPr>
         <w:spacing w:after="0"/>
       </w:pPr>
-      <w:r>
-        <w:t xml:space="preserve">Nouveau soucis à régler : la connexion en </w:t>
+      <w:proofErr w:type="gramStart"/>
+      <w:r>
+        <w:t>Nouveau soucis</w:t>
+      </w:r>
+      <w:proofErr w:type="gramEnd"/>
+      <w:r>
+        <w:t xml:space="preserve"> à régler : la connexion en </w:t>
       </w:r>
       <w:proofErr w:type="spellStart"/>
       <w:r>
@@ -3055,6 +3060,105 @@
       <w:proofErr w:type="spellEnd"/>
       <w:r>
         <w:t xml:space="preserve"> doit fonctionner et l’enregistrement des fichiers.</w:t>
+      </w:r>
+    </w:p>
+    <w:p>
+      <w:pPr>
+        <w:spacing w:after="0"/>
+      </w:pPr>
+    </w:p>
+    <w:p>
+      <w:pPr>
+        <w:spacing w:after="0"/>
+        <w:rPr>
+          <w:b/>
+          <w:u w:val="single"/>
+        </w:rPr>
+      </w:pPr>
+      <w:r>
+        <w:rPr>
+          <w:b/>
+          <w:u w:val="single"/>
+        </w:rPr>
+        <w:t>Semaine</w:t>
+      </w:r>
+      <w:r>
+        <w:rPr>
+          <w:b/>
+          <w:u w:val="single"/>
+        </w:rPr>
+        <w:t xml:space="preserve"> 28 :</w:t>
+      </w:r>
+    </w:p>
+    <w:p>
+      <w:pPr>
+        <w:spacing w:after="0"/>
+        <w:rPr>
+          <w:b/>
+          <w:u w:val="single"/>
+        </w:rPr>
+      </w:pPr>
+    </w:p>
+    <w:p>
+      <w:pPr>
+        <w:spacing w:after="0"/>
+        <w:rPr>
+          <w:b/>
+          <w:u w:val="single"/>
+        </w:rPr>
+      </w:pPr>
+      <w:r>
+        <w:rPr>
+          <w:b/>
+          <w:u w:val="single"/>
+        </w:rPr>
+        <w:t>28/05/2018</w:t>
+      </w:r>
+    </w:p>
+    <w:p>
+      <w:pPr>
+        <w:spacing w:after="0"/>
+        <w:rPr>
+          <w:b/>
+          <w:u w:val="single"/>
+        </w:rPr>
+      </w:pPr>
+    </w:p>
+    <w:p>
+      <w:pPr>
+        <w:spacing w:after="0"/>
+      </w:pPr>
+      <w:r>
+        <w:t>Avancement dans le sprint 2, suite de la réalisation du CSS.</w:t>
+      </w:r>
+    </w:p>
+    <w:p>
+      <w:pPr>
+        <w:spacing w:after="0"/>
+      </w:pPr>
+      <w:r>
+        <w:t xml:space="preserve">Tout a été retravaillé pour essayer de faire correspondre le site à deux sites existants de Demathieu-bard </w:t>
+      </w:r>
+      <w:proofErr w:type="gramStart"/>
+      <w:r>
+        <w:t>( /</w:t>
+      </w:r>
+      <w:proofErr w:type="gramEnd"/>
+      <w:r>
+        <w:t>crédits et /nous-contacter). Le résultat est satisfaisant, il est nécessaire toutefois de le rendre responsif.</w:t>
+      </w:r>
+    </w:p>
+    <w:p>
+      <w:pPr>
+        <w:spacing w:after="0"/>
+      </w:pPr>
+    </w:p>
+    <w:p>
+      <w:pPr>
+        <w:spacing w:after="0"/>
+      </w:pPr>
+      <w:r>
+        <w:t>L’enregistrement des fichiers sur le serveur distant à été réglé (il est nécessaire de donner tous les privilèges sur le dossier du projet pour pouvoir effectuer des manipulations).</w:t>
       </w:r>
       <w:bookmarkStart w:id="0" w:name="_GoBack"/>
       <w:bookmarkEnd w:id="0"/>

</xml_diff>

<commit_message>
Avancement dans le sprint 2, finalisation CSS front office
</commit_message>
<xml_diff>
--- a/doc/Suivi stage/Suivi stage.docx
+++ b/doc/Suivi stage/Suivi stage.docx
@@ -3159,6 +3159,65 @@
       </w:pPr>
       <w:r>
         <w:t>L’enregistrement des fichiers sur le serveur distant à été réglé (il est nécessaire de donner tous les privilèges sur le dossier du projet pour pouvoir effectuer des manipulations).</w:t>
+      </w:r>
+    </w:p>
+    <w:p>
+      <w:pPr>
+        <w:spacing w:after="0"/>
+      </w:pPr>
+    </w:p>
+    <w:p>
+      <w:pPr>
+        <w:spacing w:after="0"/>
+        <w:rPr>
+          <w:b/>
+          <w:u w:val="single"/>
+        </w:rPr>
+      </w:pPr>
+      <w:r>
+        <w:rPr>
+          <w:b/>
+          <w:u w:val="single"/>
+        </w:rPr>
+        <w:t>29/05/2018</w:t>
+      </w:r>
+    </w:p>
+    <w:p>
+      <w:pPr>
+        <w:spacing w:after="0"/>
+        <w:rPr>
+          <w:b/>
+          <w:u w:val="single"/>
+        </w:rPr>
+      </w:pPr>
+    </w:p>
+    <w:p>
+      <w:pPr>
+        <w:spacing w:after="0"/>
+      </w:pPr>
+      <w:r>
+        <w:t>Avancement dans le sprint 2, finalisation du CSS. Mise en place du front office responsif, c’est-à-dire adapté pour les mobiles.</w:t>
+      </w:r>
+    </w:p>
+    <w:p>
+      <w:pPr>
+        <w:spacing w:after="0"/>
+      </w:pPr>
+    </w:p>
+    <w:p>
+      <w:pPr>
+        <w:spacing w:after="0"/>
+      </w:pPr>
+      <w:r>
+        <w:t xml:space="preserve">La connexion en </w:t>
+      </w:r>
+      <w:proofErr w:type="spellStart"/>
+      <w:r>
+        <w:t>ldap</w:t>
+      </w:r>
+      <w:proofErr w:type="spellEnd"/>
+      <w:r>
+        <w:t xml:space="preserve"> ne fonctionne toujours pas.</w:t>
       </w:r>
       <w:bookmarkStart w:id="0" w:name="_GoBack"/>
       <w:bookmarkEnd w:id="0"/>

</xml_diff>

<commit_message>
Fin sprint 2, réalisation documentation
</commit_message>
<xml_diff>
--- a/doc/Suivi stage/Suivi stage.docx
+++ b/doc/Suivi stage/Suivi stage.docx
@@ -3218,6 +3218,73 @@
       <w:proofErr w:type="spellEnd"/>
       <w:r>
         <w:t xml:space="preserve"> ne fonctionne toujours pas.</w:t>
+      </w:r>
+    </w:p>
+    <w:p>
+      <w:pPr>
+        <w:spacing w:after="0"/>
+      </w:pPr>
+    </w:p>
+    <w:p>
+      <w:pPr>
+        <w:spacing w:after="0"/>
+        <w:rPr>
+          <w:b/>
+          <w:u w:val="single"/>
+        </w:rPr>
+      </w:pPr>
+      <w:r>
+        <w:rPr>
+          <w:b/>
+          <w:u w:val="single"/>
+        </w:rPr>
+        <w:t>30/05/2018</w:t>
+      </w:r>
+    </w:p>
+    <w:p>
+      <w:pPr>
+        <w:spacing w:after="0"/>
+        <w:rPr>
+          <w:b/>
+          <w:u w:val="single"/>
+        </w:rPr>
+      </w:pPr>
+    </w:p>
+    <w:p>
+      <w:pPr>
+        <w:spacing w:after="0"/>
+      </w:pPr>
+      <w:r>
+        <w:t xml:space="preserve">Finalisation du sprint 2, ajout de la documentation dans le code (à vérifier) et réflexion sur la problématique du </w:t>
+      </w:r>
+      <w:proofErr w:type="spellStart"/>
+      <w:r>
+        <w:t>ldap</w:t>
+      </w:r>
+      <w:proofErr w:type="spellEnd"/>
+      <w:r>
+        <w:t>.</w:t>
+      </w:r>
+    </w:p>
+    <w:p>
+      <w:pPr>
+        <w:spacing w:after="0"/>
+      </w:pPr>
+    </w:p>
+    <w:p>
+      <w:pPr>
+        <w:spacing w:after="0"/>
+      </w:pPr>
+      <w:r>
+        <w:t xml:space="preserve">Entretien avec le tuteur : il a été convenu que la connexion </w:t>
+      </w:r>
+      <w:proofErr w:type="spellStart"/>
+      <w:r>
+        <w:t>ldap</w:t>
+      </w:r>
+      <w:proofErr w:type="spellEnd"/>
+      <w:r>
+        <w:t xml:space="preserve"> en dehors du réseau serait impossible, il est donc nécessaire de réutiliser ce qui a été fait en début de stage pour l’authentification dans la partie administrateur du site.</w:t>
       </w:r>
       <w:bookmarkStart w:id="0" w:name="_GoBack"/>
       <w:bookmarkEnd w:id="0"/>

</xml_diff>

<commit_message>
Avancement sprint 3, correction bug, menu modif compte normal
</commit_message>
<xml_diff>
--- a/doc/Suivi stage/Suivi stage.docx
+++ b/doc/Suivi stage/Suivi stage.docx
@@ -3325,12 +3325,7 @@
         <w:t>Début</w:t>
       </w:r>
       <w:r>
-        <w:t xml:space="preserve"> </w:t>
-      </w:r>
-      <w:bookmarkStart w:id="0" w:name="_GoBack"/>
-      <w:bookmarkEnd w:id="0"/>
-      <w:r>
-        <w:t>du sprint 3, réalisation/reprise du menu de création de comptes pour la partie back office.</w:t>
+        <w:t xml:space="preserve"> du sprint 3, réalisation/reprise du menu de création de comptes pour la partie back office.</w:t>
       </w:r>
       <w:r>
         <w:t xml:space="preserve"> Mise en place de deux types de comptes : administrateur et normal.</w:t>
@@ -3402,6 +3397,92 @@
       <w:r>
         <w:t>.</w:t>
       </w:r>
+    </w:p>
+    <w:p>
+      <w:pPr>
+        <w:spacing w:after="0"/>
+      </w:pPr>
+    </w:p>
+    <w:p>
+      <w:pPr>
+        <w:spacing w:after="0"/>
+      </w:pPr>
+    </w:p>
+    <w:p>
+      <w:pPr>
+        <w:spacing w:after="0"/>
+      </w:pPr>
+    </w:p>
+    <w:p>
+      <w:pPr>
+        <w:spacing w:after="0"/>
+      </w:pPr>
+    </w:p>
+    <w:p>
+      <w:pPr>
+        <w:spacing w:after="0"/>
+      </w:pPr>
+    </w:p>
+    <w:p>
+      <w:pPr>
+        <w:spacing w:after="0"/>
+        <w:rPr>
+          <w:b/>
+          <w:u w:val="single"/>
+        </w:rPr>
+      </w:pPr>
+      <w:r>
+        <w:rPr>
+          <w:b/>
+          <w:u w:val="single"/>
+        </w:rPr>
+        <w:lastRenderedPageBreak/>
+        <w:t>01/06/2018</w:t>
+      </w:r>
+    </w:p>
+    <w:p>
+      <w:pPr>
+        <w:spacing w:after="0"/>
+      </w:pPr>
+    </w:p>
+    <w:p>
+      <w:pPr>
+        <w:spacing w:after="0"/>
+      </w:pPr>
+      <w:r>
+        <w:t xml:space="preserve">Avancement sprint 3, réalisation du menu de modification de compte pour un utilisateur normal, correction des différents bugs et réalisation de certaines nouvelles fonctionnalités demandés par le </w:t>
+      </w:r>
+      <w:proofErr w:type="spellStart"/>
+      <w:r>
+        <w:t>project</w:t>
+      </w:r>
+      <w:proofErr w:type="spellEnd"/>
+      <w:r>
+        <w:t xml:space="preserve"> </w:t>
+      </w:r>
+      <w:proofErr w:type="spellStart"/>
+      <w:r>
+        <w:t>owner</w:t>
+      </w:r>
+      <w:proofErr w:type="spellEnd"/>
+      <w:r>
+        <w:t>.</w:t>
+      </w:r>
+    </w:p>
+    <w:p>
+      <w:pPr>
+        <w:spacing w:after="0"/>
+      </w:pPr>
+    </w:p>
+    <w:p>
+      <w:pPr>
+        <w:spacing w:after="0"/>
+      </w:pPr>
+      <w:r>
+        <w:t>Début de la réalisation de la notice d’utilisation de l’application.</w:t>
+      </w:r>
+      <w:bookmarkStart w:id="0" w:name="_GoBack"/>
+      <w:bookmarkEnd w:id="0"/>
     </w:p>
     <w:sectPr>
       <w:pgSz w:w="11906" w:h="16838"/>

</xml_diff>

<commit_message>
Création et avancement guide d'utilisation
</commit_message>
<xml_diff>
--- a/doc/Suivi stage/Suivi stage.docx
+++ b/doc/Suivi stage/Suivi stage.docx
@@ -3087,7 +3087,7 @@
           <w:b/>
           <w:u w:val="single"/>
         </w:rPr>
-        <w:t xml:space="preserve"> 28 :</w:t>
+        <w:t xml:space="preserve"> 8 :</w:t>
       </w:r>
     </w:p>
     <w:p>
@@ -3481,8 +3481,77 @@
       <w:r>
         <w:t>Début de la réalisation de la notice d’utilisation de l’application.</w:t>
       </w:r>
+    </w:p>
+    <w:p>
+      <w:pPr>
+        <w:spacing w:after="0"/>
+      </w:pPr>
+    </w:p>
+    <w:p>
+      <w:pPr>
+        <w:spacing w:after="0"/>
+        <w:rPr>
+          <w:b/>
+          <w:u w:val="single"/>
+        </w:rPr>
+      </w:pPr>
+      <w:r>
+        <w:rPr>
+          <w:b/>
+          <w:u w:val="single"/>
+        </w:rPr>
+        <w:t>Semaine</w:t>
+      </w:r>
+      <w:r>
+        <w:rPr>
+          <w:b/>
+          <w:u w:val="single"/>
+        </w:rPr>
+        <w:t xml:space="preserve"> 9 :</w:t>
+      </w:r>
+    </w:p>
+    <w:p>
+      <w:pPr>
+        <w:spacing w:after="0"/>
+      </w:pPr>
+    </w:p>
+    <w:p>
+      <w:pPr>
+        <w:spacing w:after="0"/>
+        <w:rPr>
+          <w:b/>
+          <w:u w:val="single"/>
+        </w:rPr>
+      </w:pPr>
+      <w:r>
+        <w:rPr>
+          <w:b/>
+          <w:u w:val="single"/>
+        </w:rPr>
+        <w:t>04/05/2018</w:t>
+      </w:r>
+    </w:p>
+    <w:p>
+      <w:pPr>
+        <w:spacing w:after="0"/>
+        <w:rPr>
+          <w:b/>
+          <w:u w:val="single"/>
+        </w:rPr>
+      </w:pPr>
+    </w:p>
+    <w:p>
+      <w:pPr>
+        <w:spacing w:after="0"/>
+      </w:pPr>
+      <w:r>
+        <w:t>Réalisation du guide d’utilisat</w:t>
+      </w:r>
       <w:bookmarkStart w:id="0" w:name="_GoBack"/>
       <w:bookmarkEnd w:id="0"/>
+      <w:r>
+        <w:t>ion.</w:t>
+      </w:r>
     </w:p>
     <w:sectPr>
       <w:pgSz w:w="11906" w:h="16838"/>

</xml_diff>

<commit_message>
Maj rapport de stage, réalisation du gantt
</commit_message>
<xml_diff>
--- a/doc/Suivi stage/Suivi stage.docx
+++ b/doc/Suivi stage/Suivi stage.docx
@@ -3856,21 +3856,7 @@
         <w:rPr>
           <w:color w:val="1F4E79" w:themeColor="accent5" w:themeShade="80"/>
         </w:rPr>
-        <w:t>/</w:t>
-      </w:r>
-      <w:proofErr w:type="spellStart"/>
-      <w:r>
-        <w:rPr>
-          <w:color w:val="1F4E79" w:themeColor="accent5" w:themeShade="80"/>
-        </w:rPr>
-        <w:t>bitnami</w:t>
-      </w:r>
-      <w:proofErr w:type="spellEnd"/>
-      <w:r>
-        <w:rPr>
-          <w:color w:val="1F4E79" w:themeColor="accent5" w:themeShade="80"/>
-        </w:rPr>
-        <w:t>/apache2/ et non /</w:t>
+        <w:t>/bitnami/apache2/ et non /</w:t>
       </w:r>
       <w:proofErr w:type="spellStart"/>
       <w:r>
@@ -4139,8 +4125,6 @@
           <w:u w:val="single"/>
         </w:rPr>
       </w:pPr>
-      <w:bookmarkStart w:id="0" w:name="_GoBack"/>
-      <w:bookmarkEnd w:id="0"/>
     </w:p>
     <w:p>
       <w:pPr>
@@ -4864,6 +4848,42 @@
       <w:r>
         <w:t>Finalisation du sprint 3, correction de l’application, test de la mise en place du projet, nettoyage du projet, avancement dans le rapport.</w:t>
       </w:r>
+    </w:p>
+    <w:p>
+      <w:pPr>
+        <w:spacing w:after="0"/>
+      </w:pPr>
+    </w:p>
+    <w:p>
+      <w:pPr>
+        <w:spacing w:after="0"/>
+        <w:rPr>
+          <w:b/>
+          <w:u w:val="single"/>
+        </w:rPr>
+      </w:pPr>
+      <w:r>
+        <w:rPr>
+          <w:b/>
+          <w:u w:val="single"/>
+        </w:rPr>
+        <w:t>12/06/2018</w:t>
+      </w:r>
+    </w:p>
+    <w:p>
+      <w:pPr>
+        <w:spacing w:after="0"/>
+      </w:pPr>
+    </w:p>
+    <w:p>
+      <w:pPr>
+        <w:spacing w:after="0"/>
+      </w:pPr>
+      <w:r>
+        <w:t>Avancement dans le rapport.</w:t>
+      </w:r>
+      <w:bookmarkStart w:id="0" w:name="_GoBack"/>
+      <w:bookmarkEnd w:id="0"/>
     </w:p>
     <w:sectPr>
       <w:pgSz w:w="11906" w:h="16838"/>

</xml_diff>